<commit_message>
assign devices to logins todo: assign random ip to devices assign random username (email) assign random group name random mnumbers
</commit_message>
<xml_diff>
--- a/generating_random_data/SVMtest.GeneratingSamples.0.1.docx
+++ b/generating_random_data/SVMtest.GeneratingSamples.0.1.docx
@@ -1,6 +1,6 @@
 
 <file path=word/document.xml><?xml version="1.0" encoding="utf-8"?>
-<w:document xmlns:wpc="http://schemas.microsoft.com/office/word/2010/wordprocessingCanvas" xmlns:cx="http://schemas.microsoft.com/office/drawing/2014/chartex" xmlns:cx1="http://schemas.microsoft.com/office/drawing/2015/9/8/chartex" xmlns:cx2="http://schemas.microsoft.com/office/drawing/2015/10/21/chartex" xmlns:cx3="http://schemas.microsoft.com/office/drawing/2016/5/9/chartex" xmlns:cx4="http://schemas.microsoft.com/office/drawing/2016/5/10/chartex" xmlns:cx5="http://schemas.microsoft.com/office/drawing/2016/5/11/chartex" xmlns:cx6="http://schemas.microsoft.com/office/drawing/2016/5/12/chartex" xmlns:cx7="http://schemas.microsoft.com/office/drawing/2016/5/13/chartex" xmlns:cx8="http://schemas.microsoft.com/office/drawing/2016/5/14/chartex" xmlns:mc="http://schemas.openxmlformats.org/markup-compatibility/2006" xmlns:aink="http://schemas.microsoft.com/office/drawing/2016/ink" xmlns:am3d="http://schemas.microsoft.com/office/drawing/2017/model3d" xmlns:o="urn:schemas-microsoft-com:office:office" xmlns:oel="http://schemas.microsoft.com/office/2019/extlst" xmlns:r="http://schemas.openxmlformats.org/officeDocument/2006/relationships" xmlns:m="http://schemas.openxmlformats.org/officeDocument/2006/math" xmlns:v="urn:schemas-microsoft-com:vml" xmlns:wp14="http://schemas.microsoft.com/office/word/2010/wordprocessingDrawing" xmlns:wp="http://schemas.openxmlformats.org/drawingml/2006/wordprocessingDrawing" xmlns:w10="urn:schemas-microsoft-com:office:word" xmlns:w="http://schemas.openxmlformats.org/wordprocessingml/2006/main" xmlns:w14="http://schemas.microsoft.com/office/word/2010/wordml" xmlns:w15="http://schemas.microsoft.com/office/word/2012/wordml" xmlns:w16cex="http://schemas.microsoft.com/office/word/2018/wordml/cex" xmlns:w16cid="http://schemas.microsoft.com/office/word/2016/wordml/cid" xmlns:w16="http://schemas.microsoft.com/office/word/2018/wordml" xmlns:w16du="http://schemas.microsoft.com/office/word/2023/wordml/word16du" xmlns:w16sdtdh="http://schemas.microsoft.com/office/word/2020/wordml/sdtdatahash" xmlns:w16se="http://schemas.microsoft.com/office/word/2015/wordml/symex" xmlns:wpg="http://schemas.microsoft.com/office/word/2010/wordprocessingGroup" xmlns:wpi="http://schemas.microsoft.com/office/word/2010/wordprocessingInk" xmlns:wne="http://schemas.microsoft.com/office/word/2006/wordml" xmlns:wps="http://schemas.microsoft.com/office/word/2010/wordprocessingShape" mc:Ignorable="w14 w15 w16se w16cid w16 w16cex w16sdtdh w16du wp14">
+<w:document xmlns:wpc="http://schemas.microsoft.com/office/word/2010/wordprocessingCanvas" xmlns:cx="http://schemas.microsoft.com/office/drawing/2014/chartex" xmlns:cx1="http://schemas.microsoft.com/office/drawing/2015/9/8/chartex" xmlns:cx2="http://schemas.microsoft.com/office/drawing/2015/10/21/chartex" xmlns:cx3="http://schemas.microsoft.com/office/drawing/2016/5/9/chartex" xmlns:cx4="http://schemas.microsoft.com/office/drawing/2016/5/10/chartex" xmlns:cx5="http://schemas.microsoft.com/office/drawing/2016/5/11/chartex" xmlns:cx6="http://schemas.microsoft.com/office/drawing/2016/5/12/chartex" xmlns:cx7="http://schemas.microsoft.com/office/drawing/2016/5/13/chartex" xmlns:cx8="http://schemas.microsoft.com/office/drawing/2016/5/14/chartex" xmlns:mc="http://schemas.openxmlformats.org/markup-compatibility/2006" xmlns:aink="http://schemas.microsoft.com/office/drawing/2016/ink" xmlns:am3d="http://schemas.microsoft.com/office/drawing/2017/model3d" xmlns:o="urn:schemas-microsoft-com:office:office" xmlns:oel="http://schemas.microsoft.com/office/2019/extlst" xmlns:r="http://schemas.openxmlformats.org/officeDocument/2006/relationships" xmlns:m="http://schemas.openxmlformats.org/officeDocument/2006/math" xmlns:v="urn:schemas-microsoft-com:vml" xmlns:wp14="http://schemas.microsoft.com/office/word/2010/wordprocessingDrawing" xmlns:wp="http://schemas.openxmlformats.org/drawingml/2006/wordprocessingDrawing" xmlns:w10="urn:schemas-microsoft-com:office:word" xmlns:w="http://schemas.openxmlformats.org/wordprocessingml/2006/main" xmlns:w14="http://schemas.microsoft.com/office/word/2010/wordml" xmlns:w15="http://schemas.microsoft.com/office/word/2012/wordml" xmlns:w16cex="http://schemas.microsoft.com/office/word/2018/wordml/cex" xmlns:w16cid="http://schemas.microsoft.com/office/word/2016/wordml/cid" xmlns:w16="http://schemas.microsoft.com/office/word/2018/wordml" xmlns:w16sdtdh="http://schemas.microsoft.com/office/word/2020/wordml/sdtdatahash" xmlns:w16se="http://schemas.microsoft.com/office/word/2015/wordml/symex" xmlns:wpg="http://schemas.microsoft.com/office/word/2010/wordprocessingGroup" xmlns:wpi="http://schemas.microsoft.com/office/word/2010/wordprocessingInk" xmlns:wne="http://schemas.microsoft.com/office/word/2006/wordml" xmlns:wps="http://schemas.microsoft.com/office/word/2010/wordprocessingShape" mc:Ignorable="w14 w15 w16se w16cid w16 w16cex w16sdtdh wp14">
   <w:body>
     <w:p>
       <w:pPr>
@@ -159,41 +159,55 @@
           <w:lang w:bidi="fa-IR"/>
         </w:rPr>
       </w:pPr>
-      <w:proofErr w:type="spellStart"/>
       <w:r>
         <w:rPr>
           <w:rFonts w:hint="cs"/>
           <w:rtl/>
           <w:lang w:bidi="fa-IR"/>
         </w:rPr>
-        <w:t>ایجاده</w:t>
-      </w:r>
-      <w:proofErr w:type="spellEnd"/>
+        <w:t>ایجاده داده ترینینگ:</w:t>
+      </w:r>
+    </w:p>
+    <w:p>
+      <w:pPr>
+        <w:bidi/>
+        <w:rPr>
+          <w:rtl/>
+          <w:lang w:bidi="fa-IR"/>
+        </w:rPr>
+      </w:pPr>
       <w:r>
         <w:rPr>
           <w:rFonts w:hint="cs"/>
           <w:rtl/>
           <w:lang w:bidi="fa-IR"/>
         </w:rPr>
-        <w:t xml:space="preserve"> داده </w:t>
-      </w:r>
-      <w:proofErr w:type="spellStart"/>
+        <w:t>گروهها های کاری 10 عد</w:t>
+      </w:r>
       <w:r>
         <w:rPr>
           <w:rFonts w:hint="cs"/>
           <w:rtl/>
           <w:lang w:bidi="fa-IR"/>
         </w:rPr>
-        <w:t>ترینینگ</w:t>
-      </w:r>
-      <w:proofErr w:type="spellEnd"/>
+        <w:t>د شامل 150 کاربر</w:t>
+      </w:r>
+    </w:p>
+    <w:p>
+      <w:pPr>
+        <w:bidi/>
+        <w:rPr>
+          <w:rtl/>
+          <w:lang w:bidi="fa-IR"/>
+        </w:rPr>
+      </w:pPr>
       <w:r>
         <w:rPr>
           <w:rFonts w:hint="cs"/>
           <w:rtl/>
           <w:lang w:bidi="fa-IR"/>
         </w:rPr>
-        <w:t>:</w:t>
+        <w:t>بازه اطلاعات 6 هفته</w:t>
       </w:r>
     </w:p>
     <w:p>
@@ -210,7 +224,7 @@
           <w:rtl/>
           <w:lang w:bidi="fa-IR"/>
         </w:rPr>
-        <w:t>گروهها های کاری 10 عد</w:t>
+        <w:t>در مجموع 3% کاربرها ادمین، 10% کارمند پشتیبانی، 30% کارمندهای عادی شیفتی و 53% کارمند عادی روزکار هستند.</w:t>
       </w:r>
       <w:r>
         <w:rPr>
@@ -218,157 +232,7 @@
           <w:rtl/>
           <w:lang w:bidi="fa-IR"/>
         </w:rPr>
-        <w:t>د شامل 150 کاربر</w:t>
-      </w:r>
-    </w:p>
-    <w:p>
-      <w:pPr>
-        <w:bidi/>
-        <w:rPr>
-          <w:rtl/>
-          <w:lang w:bidi="fa-IR"/>
-        </w:rPr>
-      </w:pPr>
-      <w:r>
-        <w:rPr>
-          <w:rFonts w:hint="cs"/>
-          <w:rtl/>
-          <w:lang w:bidi="fa-IR"/>
-        </w:rPr>
-        <w:t>بازه اطلاعات 6 هفته</w:t>
-      </w:r>
-    </w:p>
-    <w:p>
-      <w:pPr>
-        <w:bidi/>
-        <w:rPr>
-          <w:rtl/>
-          <w:lang w:bidi="fa-IR"/>
-        </w:rPr>
-      </w:pPr>
-      <w:r>
-        <w:rPr>
-          <w:rFonts w:hint="cs"/>
-          <w:rtl/>
-          <w:lang w:bidi="fa-IR"/>
-        </w:rPr>
-        <w:t xml:space="preserve">در مجموع 3% </w:t>
-      </w:r>
-      <w:proofErr w:type="spellStart"/>
-      <w:r>
-        <w:rPr>
-          <w:rFonts w:hint="cs"/>
-          <w:rtl/>
-          <w:lang w:bidi="fa-IR"/>
-        </w:rPr>
-        <w:t>کاربرها</w:t>
-      </w:r>
-      <w:proofErr w:type="spellEnd"/>
-      <w:r>
-        <w:rPr>
-          <w:rFonts w:hint="cs"/>
-          <w:rtl/>
-          <w:lang w:bidi="fa-IR"/>
-        </w:rPr>
-        <w:t xml:space="preserve"> </w:t>
-      </w:r>
-      <w:proofErr w:type="spellStart"/>
-      <w:r>
-        <w:rPr>
-          <w:rFonts w:hint="cs"/>
-          <w:rtl/>
-          <w:lang w:bidi="fa-IR"/>
-        </w:rPr>
-        <w:t>ادمین</w:t>
-      </w:r>
-      <w:proofErr w:type="spellEnd"/>
-      <w:r>
-        <w:rPr>
-          <w:rFonts w:hint="cs"/>
-          <w:rtl/>
-          <w:lang w:bidi="fa-IR"/>
-        </w:rPr>
-        <w:t xml:space="preserve">، 10% کارمند پشتیبانی، 30% </w:t>
-      </w:r>
-      <w:proofErr w:type="spellStart"/>
-      <w:r>
-        <w:rPr>
-          <w:rFonts w:hint="cs"/>
-          <w:rtl/>
-          <w:lang w:bidi="fa-IR"/>
-        </w:rPr>
-        <w:t>کارمندهای</w:t>
-      </w:r>
-      <w:proofErr w:type="spellEnd"/>
-      <w:r>
-        <w:rPr>
-          <w:rFonts w:hint="cs"/>
-          <w:rtl/>
-          <w:lang w:bidi="fa-IR"/>
-        </w:rPr>
-        <w:t xml:space="preserve"> عادی </w:t>
-      </w:r>
-      <w:proofErr w:type="spellStart"/>
-      <w:r>
-        <w:rPr>
-          <w:rFonts w:hint="cs"/>
-          <w:rtl/>
-          <w:lang w:bidi="fa-IR"/>
-        </w:rPr>
-        <w:t>شیفتی</w:t>
-      </w:r>
-      <w:proofErr w:type="spellEnd"/>
-      <w:r>
-        <w:rPr>
-          <w:rFonts w:hint="cs"/>
-          <w:rtl/>
-          <w:lang w:bidi="fa-IR"/>
-        </w:rPr>
-        <w:t xml:space="preserve"> و 53% کارمند عادی </w:t>
-      </w:r>
-      <w:proofErr w:type="spellStart"/>
-      <w:r>
-        <w:rPr>
-          <w:rFonts w:hint="cs"/>
-          <w:rtl/>
-          <w:lang w:bidi="fa-IR"/>
-        </w:rPr>
-        <w:t>روزکار</w:t>
-      </w:r>
-      <w:proofErr w:type="spellEnd"/>
-      <w:r>
-        <w:rPr>
-          <w:rFonts w:hint="cs"/>
-          <w:rtl/>
-          <w:lang w:bidi="fa-IR"/>
-        </w:rPr>
-        <w:t xml:space="preserve"> هستند.</w:t>
-      </w:r>
-      <w:r>
-        <w:rPr>
-          <w:rFonts w:hint="cs"/>
-          <w:rtl/>
-          <w:lang w:bidi="fa-IR"/>
-        </w:rPr>
-        <w:t xml:space="preserve"> 5% </w:t>
-      </w:r>
-      <w:proofErr w:type="spellStart"/>
-      <w:r>
-        <w:rPr>
-          <w:rFonts w:hint="cs"/>
-          <w:rtl/>
-          <w:lang w:bidi="fa-IR"/>
-        </w:rPr>
-        <w:t>تلورانس</w:t>
-      </w:r>
-      <w:proofErr w:type="spellEnd"/>
-      <w:r>
-        <w:rPr>
-          <w:rFonts w:hint="cs"/>
-          <w:rtl/>
-          <w:lang w:bidi="fa-IR"/>
-        </w:rPr>
-        <w:t xml:space="preserve"> در این توزیع</w:t>
+        <w:t xml:space="preserve"> 5% تلورانس در این توزیع</w:t>
       </w:r>
     </w:p>
     <w:p>
@@ -422,43 +286,75 @@
           <w:rtl/>
           <w:lang w:bidi="fa-IR"/>
         </w:rPr>
-        <w:t xml:space="preserve">80% از همه کارکنان در 80% مواقع بین نیم ساعت قبل از آغاز ساعت کاری تا 45 دقیقه بعد از آغاز ساعت کاریشان حداقل به یک ایستگاه کاری </w:t>
-      </w:r>
-      <w:proofErr w:type="spellStart"/>
+        <w:t xml:space="preserve">80% از همه کارکنان در 80% مواقع بین نیم ساعت قبل از آغاز ساعت کاری تا 45 دقیقه بعد از آغاز ساعت کاریشان حداقل به یک ایستگاه کاری لاگین می کنند و این 80% در 20% مواقع در زمان دیگری در داخل ساعت کاری به یک ایستگاه کاری لاگین می کنند و در کل این 80% میانگین در زمان آغاز ساعت کاری </w:t>
+      </w:r>
+    </w:p>
+    <w:p>
+      <w:pPr>
+        <w:bidi/>
+        <w:rPr>
+          <w:rtl/>
+          <w:lang w:bidi="fa-IR"/>
+        </w:rPr>
+      </w:pPr>
       <w:r>
         <w:rPr>
           <w:rFonts w:hint="cs"/>
           <w:rtl/>
           <w:lang w:bidi="fa-IR"/>
         </w:rPr>
-        <w:t>لاگین</w:t>
-      </w:r>
-      <w:proofErr w:type="spellEnd"/>
+        <w:t xml:space="preserve">انواع گروه کاری: </w:t>
+      </w:r>
+    </w:p>
+    <w:p>
+      <w:pPr>
+        <w:bidi/>
+        <w:rPr>
+          <w:rtl/>
+          <w:lang w:bidi="fa-IR"/>
+        </w:rPr>
+      </w:pPr>
       <w:r>
         <w:rPr>
           <w:rFonts w:hint="cs"/>
           <w:rtl/>
           <w:lang w:bidi="fa-IR"/>
         </w:rPr>
-        <w:t xml:space="preserve"> می کنند و این 80% در 20% مواقع در زمان دیگری در داخل ساعت کاری به یک ایستگاه کاری </w:t>
-      </w:r>
-      <w:proofErr w:type="spellStart"/>
+        <w:t>کارمندهای عادی شیفتی: 50% شیفت صبح کارمند عادی، 25% شیفت عصر کارمند عادی، 25% شیفت شب کارمند عادی.</w:t>
+      </w:r>
+    </w:p>
+    <w:p>
+      <w:pPr>
+        <w:bidi/>
+        <w:rPr>
+          <w:rtl/>
+          <w:lang w:bidi="fa-IR"/>
+        </w:rPr>
+      </w:pPr>
       <w:r>
         <w:rPr>
           <w:rFonts w:hint="cs"/>
           <w:rtl/>
           <w:lang w:bidi="fa-IR"/>
         </w:rPr>
-        <w:t>لاگین</w:t>
-      </w:r>
-      <w:proofErr w:type="spellEnd"/>
+        <w:t>5% کاربرها در هر هفته شیفت کاری شان را جابجا می کنند.</w:t>
+      </w:r>
+    </w:p>
+    <w:p>
+      <w:pPr>
+        <w:bidi/>
+        <w:rPr>
+          <w:rtl/>
+          <w:lang w:bidi="fa-IR"/>
+        </w:rPr>
+      </w:pPr>
       <w:r>
         <w:rPr>
           <w:rFonts w:hint="cs"/>
           <w:rtl/>
           <w:lang w:bidi="fa-IR"/>
         </w:rPr>
-        <w:t xml:space="preserve"> می کنند و در کل این 80% میانگین در زمان آغاز ساعت کاری </w:t>
+        <w:t>1% کاربرها در هر هفته بین گروه های کاری اصلی جابجا می شوند.</w:t>
       </w:r>
     </w:p>
     <w:p>
@@ -475,7 +371,7 @@
           <w:rtl/>
           <w:lang w:bidi="fa-IR"/>
         </w:rPr>
-        <w:t xml:space="preserve">انواع گروه کاری: </w:t>
+        <w:t>کارمندهای پشتیبانی: 70% شیفت روز کارمند پشتیبانی، 15% شیفت عصر کارمند پشتیبانی، 15% شیفت شب کارمند پشتیبانی.</w:t>
       </w:r>
     </w:p>
     <w:p>
@@ -486,41 +382,71 @@
           <w:lang w:bidi="fa-IR"/>
         </w:rPr>
       </w:pPr>
-      <w:proofErr w:type="spellStart"/>
       <w:r>
         <w:rPr>
           <w:rFonts w:hint="cs"/>
           <w:rtl/>
           <w:lang w:bidi="fa-IR"/>
         </w:rPr>
-        <w:t>کارمندهای</w:t>
-      </w:r>
-      <w:proofErr w:type="spellEnd"/>
+        <w:t>کارمند عادی روزکار: ساعت کاری 8 صبح تا 17</w:t>
+      </w:r>
+    </w:p>
+    <w:p>
+      <w:pPr>
+        <w:bidi/>
+        <w:rPr>
+          <w:rtl/>
+          <w:lang w:bidi="fa-IR"/>
+        </w:rPr>
+      </w:pPr>
       <w:r>
         <w:rPr>
           <w:rFonts w:hint="cs"/>
           <w:rtl/>
           <w:lang w:bidi="fa-IR"/>
         </w:rPr>
-        <w:t xml:space="preserve"> عادی </w:t>
-      </w:r>
-      <w:proofErr w:type="spellStart"/>
+        <w:t>ادمین روز ساعت کاری: 90% ساعت کاری 8 صبح تا 17 ادمین شب: 10% ساعت کاری 17 تا 8 صبح فردا.</w:t>
+      </w:r>
+    </w:p>
+    <w:p>
+      <w:pPr>
+        <w:bidi/>
+        <w:rPr>
+          <w:rtl/>
+          <w:lang w:bidi="fa-IR"/>
+        </w:rPr>
+      </w:pPr>
       <w:r>
         <w:rPr>
           <w:rFonts w:hint="cs"/>
           <w:rtl/>
           <w:lang w:bidi="fa-IR"/>
         </w:rPr>
-        <w:t>شیفتی</w:t>
-      </w:r>
-      <w:proofErr w:type="spellEnd"/>
+        <w:t>کارمند عادی به دستگاه خودش و یکی دو دستگاه دیگر لاگین می نمایند.</w:t>
+      </w:r>
       <w:r>
         <w:rPr>
           <w:rFonts w:hint="cs"/>
           <w:rtl/>
           <w:lang w:bidi="fa-IR"/>
         </w:rPr>
-        <w:t>: 50% شیفت صبح کارمند عادی، 25% شیفت عصر کارمند عادی، 25% شیفت شب کارمند عادی.</w:t>
+        <w:t xml:space="preserve"> کارمند عادی در هر شیفت کاری اگر غایب نباشد (80% شیفت های کاری) به 1 تا 3 </w:t>
+      </w:r>
+      <w:r>
+        <w:rPr>
+          <w:rFonts w:hint="cs"/>
+          <w:rtl/>
+          <w:lang w:bidi="fa-IR"/>
+        </w:rPr>
+        <w:t>ایستگاه کاری</w:t>
+      </w:r>
+      <w:r>
+        <w:rPr>
+          <w:rFonts w:hint="cs"/>
+          <w:rtl/>
+          <w:lang w:bidi="fa-IR"/>
+        </w:rPr>
+        <w:t xml:space="preserve"> لاگین می نماید.</w:t>
       </w:r>
     </w:p>
     <w:p>
@@ -537,25 +463,32 @@
           <w:rtl/>
           <w:lang w:bidi="fa-IR"/>
         </w:rPr>
-        <w:t xml:space="preserve">5% </w:t>
-      </w:r>
-      <w:proofErr w:type="spellStart"/>
+        <w:t xml:space="preserve">کارمند پشتیبانی </w:t>
+      </w:r>
       <w:r>
         <w:rPr>
           <w:rFonts w:hint="cs"/>
           <w:rtl/>
           <w:lang w:bidi="fa-IR"/>
         </w:rPr>
-        <w:t>کاربرها</w:t>
-      </w:r>
-      <w:proofErr w:type="spellEnd"/>
+        <w:t>اگر غایب نباشد (80% شیفت های کاری) به 1 تا 10 ایستگاه کاری لاگین می نماید و به 0 تا 3 سرور غیر حساس لاگین می نماید.</w:t>
+      </w:r>
+    </w:p>
+    <w:p>
+      <w:pPr>
+        <w:bidi/>
+        <w:rPr>
+          <w:rtl/>
+          <w:lang w:bidi="fa-IR"/>
+        </w:rPr>
+      </w:pPr>
       <w:r>
         <w:rPr>
           <w:rFonts w:hint="cs"/>
           <w:rtl/>
           <w:lang w:bidi="fa-IR"/>
         </w:rPr>
-        <w:t xml:space="preserve"> در هر هفته شیفت کاری شان را جابجا می کنند.</w:t>
+        <w:t>ادمین اگر غایب نباشد در یک شیفت کاری به 1 تا 10 ایستگاه کاری لاگین می نماید و 0 تا 3 سرور غیر حساس و 0 تا 2 سرور حساس لاگین می نماید.</w:t>
       </w:r>
     </w:p>
     <w:p>
@@ -572,393 +505,32 @@
           <w:rtl/>
           <w:lang w:bidi="fa-IR"/>
         </w:rPr>
-        <w:t xml:space="preserve">1% </w:t>
-      </w:r>
-      <w:proofErr w:type="spellStart"/>
+        <w:t xml:space="preserve">دستگاه های: </w:t>
+      </w:r>
+    </w:p>
+    <w:p>
+      <w:pPr>
+        <w:bidi/>
+        <w:rPr>
+          <w:rtl/>
+          <w:lang w:bidi="fa-IR"/>
+        </w:rPr>
+      </w:pPr>
       <w:r>
         <w:rPr>
           <w:rFonts w:hint="cs"/>
           <w:rtl/>
           <w:lang w:bidi="fa-IR"/>
         </w:rPr>
-        <w:t>کاربرها</w:t>
-      </w:r>
-      <w:proofErr w:type="spellEnd"/>
+        <w:t>ایستگاه های کاری 100 عدد</w:t>
+      </w:r>
       <w:r>
         <w:rPr>
           <w:rFonts w:hint="cs"/>
           <w:rtl/>
           <w:lang w:bidi="fa-IR"/>
         </w:rPr>
-        <w:t xml:space="preserve"> در هر هفته بین گروه های کاری اصلی جابجا می شوند.</w:t>
-      </w:r>
-    </w:p>
-    <w:p>
-      <w:pPr>
-        <w:bidi/>
-        <w:rPr>
-          <w:rtl/>
-          <w:lang w:bidi="fa-IR"/>
-        </w:rPr>
-      </w:pPr>
-      <w:proofErr w:type="spellStart"/>
-      <w:r>
-        <w:rPr>
-          <w:rFonts w:hint="cs"/>
-          <w:rtl/>
-          <w:lang w:bidi="fa-IR"/>
-        </w:rPr>
-        <w:t>کارمندهای</w:t>
-      </w:r>
-      <w:proofErr w:type="spellEnd"/>
-      <w:r>
-        <w:rPr>
-          <w:rFonts w:hint="cs"/>
-          <w:rtl/>
-          <w:lang w:bidi="fa-IR"/>
-        </w:rPr>
-        <w:t xml:space="preserve"> پشتیبانی: 70% شیفت روز کارمند پشتیبانی، 15% شیفت عصر کارمند پشتیبانی، 15% شیفت شب کارمند پشتیبانی.</w:t>
-      </w:r>
-    </w:p>
-    <w:p>
-      <w:pPr>
-        <w:bidi/>
-        <w:rPr>
-          <w:rtl/>
-          <w:lang w:bidi="fa-IR"/>
-        </w:rPr>
-      </w:pPr>
-      <w:r>
-        <w:rPr>
-          <w:rFonts w:hint="cs"/>
-          <w:rtl/>
-          <w:lang w:bidi="fa-IR"/>
-        </w:rPr>
-        <w:t xml:space="preserve">کارمند عادی </w:t>
-      </w:r>
-      <w:proofErr w:type="spellStart"/>
-      <w:r>
-        <w:rPr>
-          <w:rFonts w:hint="cs"/>
-          <w:rtl/>
-          <w:lang w:bidi="fa-IR"/>
-        </w:rPr>
-        <w:t>روزکار</w:t>
-      </w:r>
-      <w:proofErr w:type="spellEnd"/>
-      <w:r>
-        <w:rPr>
-          <w:rFonts w:hint="cs"/>
-          <w:rtl/>
-          <w:lang w:bidi="fa-IR"/>
-        </w:rPr>
-        <w:t>: ساعت کاری 8 صبح تا 17</w:t>
-      </w:r>
-    </w:p>
-    <w:p>
-      <w:pPr>
-        <w:bidi/>
-        <w:rPr>
-          <w:rtl/>
-          <w:lang w:bidi="fa-IR"/>
-        </w:rPr>
-      </w:pPr>
-      <w:proofErr w:type="spellStart"/>
-      <w:r>
-        <w:rPr>
-          <w:rFonts w:hint="cs"/>
-          <w:rtl/>
-          <w:lang w:bidi="fa-IR"/>
-        </w:rPr>
-        <w:t>ادمین</w:t>
-      </w:r>
-      <w:proofErr w:type="spellEnd"/>
-      <w:r>
-        <w:rPr>
-          <w:rFonts w:hint="cs"/>
-          <w:rtl/>
-          <w:lang w:bidi="fa-IR"/>
-        </w:rPr>
-        <w:t xml:space="preserve"> روز ساعت کاری: 90% ساعت کاری 8 صبح تا 17 </w:t>
-      </w:r>
-      <w:proofErr w:type="spellStart"/>
-      <w:r>
-        <w:rPr>
-          <w:rFonts w:hint="cs"/>
-          <w:rtl/>
-          <w:lang w:bidi="fa-IR"/>
-        </w:rPr>
-        <w:t>ادمین</w:t>
-      </w:r>
-      <w:proofErr w:type="spellEnd"/>
-      <w:r>
-        <w:rPr>
-          <w:rFonts w:hint="cs"/>
-          <w:rtl/>
-          <w:lang w:bidi="fa-IR"/>
-        </w:rPr>
-        <w:t xml:space="preserve"> شب: 10% ساعت کاری 17 تا 8 صبح فردا.</w:t>
-      </w:r>
-    </w:p>
-    <w:p>
-      <w:pPr>
-        <w:bidi/>
-        <w:rPr>
-          <w:rtl/>
-          <w:lang w:bidi="fa-IR"/>
-        </w:rPr>
-      </w:pPr>
-      <w:r>
-        <w:rPr>
-          <w:rFonts w:hint="cs"/>
-          <w:rtl/>
-          <w:lang w:bidi="fa-IR"/>
-        </w:rPr>
-        <w:t xml:space="preserve">کارمند عادی به دستگاه خودش و یکی دو دستگاه دیگر </w:t>
-      </w:r>
-      <w:proofErr w:type="spellStart"/>
-      <w:r>
-        <w:rPr>
-          <w:rFonts w:hint="cs"/>
-          <w:rtl/>
-          <w:lang w:bidi="fa-IR"/>
-        </w:rPr>
-        <w:t>لاگین</w:t>
-      </w:r>
-      <w:proofErr w:type="spellEnd"/>
-      <w:r>
-        <w:rPr>
-          <w:rFonts w:hint="cs"/>
-          <w:rtl/>
-          <w:lang w:bidi="fa-IR"/>
-        </w:rPr>
-        <w:t xml:space="preserve"> می نمایند.</w:t>
-      </w:r>
-      <w:r>
-        <w:rPr>
-          <w:rFonts w:hint="cs"/>
-          <w:rtl/>
-          <w:lang w:bidi="fa-IR"/>
-        </w:rPr>
-        <w:t xml:space="preserve"> کارمند عادی در هر شیفت کاری اگر غایب نباشد (80% شیفت های کاری) به 1 تا 3 </w:t>
-      </w:r>
-      <w:r>
-        <w:rPr>
-          <w:rFonts w:hint="cs"/>
-          <w:rtl/>
-          <w:lang w:bidi="fa-IR"/>
-        </w:rPr>
-        <w:t>ایستگاه کاری</w:t>
-      </w:r>
-      <w:r>
-        <w:rPr>
-          <w:rFonts w:hint="cs"/>
-          <w:rtl/>
-          <w:lang w:bidi="fa-IR"/>
-        </w:rPr>
-        <w:t xml:space="preserve"> </w:t>
-      </w:r>
-      <w:proofErr w:type="spellStart"/>
-      <w:r>
-        <w:rPr>
-          <w:rFonts w:hint="cs"/>
-          <w:rtl/>
-          <w:lang w:bidi="fa-IR"/>
-        </w:rPr>
-        <w:t>لاگین</w:t>
-      </w:r>
-      <w:proofErr w:type="spellEnd"/>
-      <w:r>
-        <w:rPr>
-          <w:rFonts w:hint="cs"/>
-          <w:rtl/>
-          <w:lang w:bidi="fa-IR"/>
-        </w:rPr>
-        <w:t xml:space="preserve"> می نماید.</w:t>
-      </w:r>
-    </w:p>
-    <w:p>
-      <w:pPr>
-        <w:bidi/>
-        <w:rPr>
-          <w:rtl/>
-          <w:lang w:bidi="fa-IR"/>
-        </w:rPr>
-      </w:pPr>
-      <w:r>
-        <w:rPr>
-          <w:rFonts w:hint="cs"/>
-          <w:rtl/>
-          <w:lang w:bidi="fa-IR"/>
-        </w:rPr>
-        <w:t xml:space="preserve">کارمند پشتیبانی </w:t>
-      </w:r>
-      <w:r>
-        <w:rPr>
-          <w:rFonts w:hint="cs"/>
-          <w:rtl/>
-          <w:lang w:bidi="fa-IR"/>
-        </w:rPr>
-        <w:t xml:space="preserve">اگر غایب نباشد (80% شیفت های کاری) به 1 تا 10 ایستگاه کاری </w:t>
-      </w:r>
-      <w:proofErr w:type="spellStart"/>
-      <w:r>
-        <w:rPr>
-          <w:rFonts w:hint="cs"/>
-          <w:rtl/>
-          <w:lang w:bidi="fa-IR"/>
-        </w:rPr>
-        <w:t>لاگین</w:t>
-      </w:r>
-      <w:proofErr w:type="spellEnd"/>
-      <w:r>
-        <w:rPr>
-          <w:rFonts w:hint="cs"/>
-          <w:rtl/>
-          <w:lang w:bidi="fa-IR"/>
-        </w:rPr>
-        <w:t xml:space="preserve"> می نماید و به 0 تا 3 سرور غیر حساس </w:t>
-      </w:r>
-      <w:proofErr w:type="spellStart"/>
-      <w:r>
-        <w:rPr>
-          <w:rFonts w:hint="cs"/>
-          <w:rtl/>
-          <w:lang w:bidi="fa-IR"/>
-        </w:rPr>
-        <w:t>لاگین</w:t>
-      </w:r>
-      <w:proofErr w:type="spellEnd"/>
-      <w:r>
-        <w:rPr>
-          <w:rFonts w:hint="cs"/>
-          <w:rtl/>
-          <w:lang w:bidi="fa-IR"/>
-        </w:rPr>
-        <w:t xml:space="preserve"> می نماید.</w:t>
-      </w:r>
-    </w:p>
-    <w:p>
-      <w:pPr>
-        <w:bidi/>
-        <w:rPr>
-          <w:rtl/>
-          <w:lang w:bidi="fa-IR"/>
-        </w:rPr>
-      </w:pPr>
-      <w:proofErr w:type="spellStart"/>
-      <w:r>
-        <w:rPr>
-          <w:rFonts w:hint="cs"/>
-          <w:rtl/>
-          <w:lang w:bidi="fa-IR"/>
-        </w:rPr>
-        <w:t>ادمین</w:t>
-      </w:r>
-      <w:proofErr w:type="spellEnd"/>
-      <w:r>
-        <w:rPr>
-          <w:rFonts w:hint="cs"/>
-          <w:rtl/>
-          <w:lang w:bidi="fa-IR"/>
-        </w:rPr>
-        <w:t xml:space="preserve"> اگر غایب نباشد در یک شیفت کاری به 1 تا 10 ایستگاه کاری </w:t>
-      </w:r>
-      <w:proofErr w:type="spellStart"/>
-      <w:r>
-        <w:rPr>
-          <w:rFonts w:hint="cs"/>
-          <w:rtl/>
-          <w:lang w:bidi="fa-IR"/>
-        </w:rPr>
-        <w:t>لاگین</w:t>
-      </w:r>
-      <w:proofErr w:type="spellEnd"/>
-      <w:r>
-        <w:rPr>
-          <w:rFonts w:hint="cs"/>
-          <w:rtl/>
-          <w:lang w:bidi="fa-IR"/>
-        </w:rPr>
-        <w:t xml:space="preserve"> می نماید و 0 تا 3 سرور غیر حساس و 0 تا 2 سرور حساس </w:t>
-      </w:r>
-      <w:proofErr w:type="spellStart"/>
-      <w:r>
-        <w:rPr>
-          <w:rFonts w:hint="cs"/>
-          <w:rtl/>
-          <w:lang w:bidi="fa-IR"/>
-        </w:rPr>
-        <w:t>لاگین</w:t>
-      </w:r>
-      <w:proofErr w:type="spellEnd"/>
-      <w:r>
-        <w:rPr>
-          <w:rFonts w:hint="cs"/>
-          <w:rtl/>
-          <w:lang w:bidi="fa-IR"/>
-        </w:rPr>
-        <w:t xml:space="preserve"> می نماید.</w:t>
-      </w:r>
-    </w:p>
-    <w:p>
-      <w:pPr>
-        <w:bidi/>
-        <w:rPr>
-          <w:rtl/>
-          <w:lang w:bidi="fa-IR"/>
-        </w:rPr>
-      </w:pPr>
-      <w:r>
-        <w:rPr>
-          <w:rFonts w:hint="cs"/>
-          <w:rtl/>
-          <w:lang w:bidi="fa-IR"/>
-        </w:rPr>
-        <w:t xml:space="preserve">دستگاه های: </w:t>
-      </w:r>
-    </w:p>
-    <w:p>
-      <w:pPr>
-        <w:bidi/>
-        <w:rPr>
-          <w:rtl/>
-          <w:lang w:bidi="fa-IR"/>
-        </w:rPr>
-      </w:pPr>
-      <w:r>
-        <w:rPr>
-          <w:rFonts w:hint="cs"/>
-          <w:rtl/>
-          <w:lang w:bidi="fa-IR"/>
-        </w:rPr>
-        <w:t>ایستگاه های کاری 100 عدد</w:t>
-      </w:r>
-      <w:r>
-        <w:rPr>
-          <w:rFonts w:hint="cs"/>
-          <w:rtl/>
-          <w:lang w:bidi="fa-IR"/>
-        </w:rPr>
-        <w:t xml:space="preserve">، کلا متوسط روزانه یک نفر به آنها </w:t>
-      </w:r>
-      <w:proofErr w:type="spellStart"/>
-      <w:r>
-        <w:rPr>
-          <w:rFonts w:hint="cs"/>
-          <w:rtl/>
-          <w:lang w:bidi="fa-IR"/>
-        </w:rPr>
-        <w:t>لاگین</w:t>
-      </w:r>
-      <w:proofErr w:type="spellEnd"/>
-      <w:r>
-        <w:rPr>
-          <w:rFonts w:hint="cs"/>
-          <w:rtl/>
-          <w:lang w:bidi="fa-IR"/>
-        </w:rPr>
-        <w:t xml:space="preserve"> می نماید.</w:t>
+        <w:t>، کلا متوسط روزانه یک نفر به آنها لاگین می نماید.</w:t>
       </w:r>
     </w:p>
     <w:p>
@@ -1673,13 +1245,13 @@
           <w:numId w:val="13"/>
         </w:numPr>
         <w:rPr>
-          <w:del w:id="0" w:author="Behrooz Raisdana" w:date="2024-06-04T19:03:00Z" w16du:dateUtc="2024-06-04T15:33:00Z"/>
+          <w:del w:id="0" w:author="Behrooz Raisdana" w:date="2024-06-04T19:03:00Z"/>
           <w:strike/>
           <w:highlight w:val="yellow"/>
           <w:lang w:bidi="fa-IR"/>
         </w:rPr>
       </w:pPr>
-      <w:del w:id="1" w:author="Behrooz Raisdana" w:date="2024-06-04T19:03:00Z" w16du:dateUtc="2024-06-04T15:33:00Z">
+      <w:del w:id="1" w:author="Behrooz Raisdana" w:date="2024-06-04T19:03:00Z">
         <w:r>
           <w:rPr>
             <w:strike/>
@@ -1733,7 +1305,7 @@
           <w:strike/>
           <w:highlight w:val="green"/>
           <w:lang w:bidi="fa-IR"/>
-          <w:rPrChange w:id="2" w:author="Behrooz Raisdana" w:date="2024-06-04T19:03:00Z" w16du:dateUtc="2024-06-04T15:33:00Z">
+          <w:rPrChange w:id="2" w:author="Behrooz Raisdana" w:date="2024-06-04T19:03:00Z">
             <w:rPr>
               <w:highlight w:val="yellow"/>
               <w:lang w:bidi="fa-IR"/>
@@ -1745,60 +1317,21 @@
         <w:rPr>
           <w:highlight w:val="green"/>
           <w:lang w:bidi="fa-IR"/>
-          <w:rPrChange w:id="3" w:author="Behrooz Raisdana" w:date="2024-06-04T19:03:00Z" w16du:dateUtc="2024-06-04T15:33:00Z">
+          <w:rPrChange w:id="3" w:author="Behrooz Raisdana" w:date="2024-06-04T19:03:00Z">
             <w:rPr>
               <w:highlight w:val="yellow"/>
               <w:lang w:bidi="fa-IR"/>
             </w:rPr>
           </w:rPrChange>
         </w:rPr>
-        <w:t>E</w:t>
-      </w:r>
-      <w:r>
-        <w:rPr>
-          <w:highlight w:val="green"/>
-          <w:lang w:bidi="fa-IR"/>
-          <w:rPrChange w:id="4" w:author="Behrooz Raisdana" w:date="2024-06-04T19:03:00Z" w16du:dateUtc="2024-06-04T15:33:00Z">
-            <w:rPr>
-              <w:highlight w:val="yellow"/>
-              <w:lang w:bidi="fa-IR"/>
-            </w:rPr>
-          </w:rPrChange>
-        </w:rPr>
-        <w:t>mployees</w:t>
-      </w:r>
-      <w:r>
-        <w:rPr>
-          <w:highlight w:val="green"/>
-          <w:lang w:bidi="fa-IR"/>
-          <w:rPrChange w:id="5" w:author="Behrooz Raisdana" w:date="2024-06-04T19:03:00Z" w16du:dateUtc="2024-06-04T15:33:00Z">
-            <w:rPr>
-              <w:highlight w:val="yellow"/>
-              <w:lang w:bidi="fa-IR"/>
-            </w:rPr>
-          </w:rPrChange>
-        </w:rPr>
-        <w:t xml:space="preserve"> normally</w:t>
-      </w:r>
-      <w:r>
-        <w:rPr>
-          <w:highlight w:val="green"/>
-          <w:lang w:bidi="fa-IR"/>
-          <w:rPrChange w:id="6" w:author="Behrooz Raisdana" w:date="2024-06-04T19:03:00Z" w16du:dateUtc="2024-06-04T15:33:00Z">
-            <w:rPr>
-              <w:highlight w:val="yellow"/>
-              <w:lang w:bidi="fa-IR"/>
-            </w:rPr>
-          </w:rPrChange>
-        </w:rPr>
-        <w:t xml:space="preserve"> log in to at least one workstation between 30mins </w:t>
-      </w:r>
-      <w:del w:id="7" w:author="Behrooz Raisdana" w:date="2024-06-04T19:00:00Z" w16du:dateUtc="2024-06-04T15:30:00Z">
+        <w:t xml:space="preserve">Employees normally log in to at least one workstation between 30mins </w:t>
+      </w:r>
+      <w:del w:id="4" w:author="Behrooz Raisdana" w:date="2024-06-04T19:00:00Z">
         <w:r>
           <w:rPr>
             <w:highlight w:val="green"/>
             <w:lang w:bidi="fa-IR"/>
-            <w:rPrChange w:id="8" w:author="Behrooz Raisdana" w:date="2024-06-04T19:03:00Z" w16du:dateUtc="2024-06-04T15:33:00Z">
+            <w:rPrChange w:id="5" w:author="Behrooz Raisdana" w:date="2024-06-04T19:03:00Z">
               <w:rPr>
                 <w:highlight w:val="yellow"/>
                 <w:lang w:bidi="fa-IR"/>
@@ -1812,7 +1345,7 @@
         <w:rPr>
           <w:highlight w:val="green"/>
           <w:lang w:bidi="fa-IR"/>
-          <w:rPrChange w:id="9" w:author="Behrooz Raisdana" w:date="2024-06-04T19:03:00Z" w16du:dateUtc="2024-06-04T15:33:00Z">
+          <w:rPrChange w:id="6" w:author="Behrooz Raisdana" w:date="2024-06-04T19:03:00Z">
             <w:rPr>
               <w:highlight w:val="yellow"/>
               <w:lang w:bidi="fa-IR"/>
@@ -1821,12 +1354,12 @@
         </w:rPr>
         <w:t xml:space="preserve">and </w:t>
       </w:r>
-      <w:del w:id="10" w:author="Behrooz Raisdana" w:date="2024-06-04T19:00:00Z" w16du:dateUtc="2024-06-04T15:30:00Z">
+      <w:del w:id="7" w:author="Behrooz Raisdana" w:date="2024-06-04T19:00:00Z">
         <w:r>
           <w:rPr>
             <w:highlight w:val="green"/>
             <w:lang w:bidi="fa-IR"/>
-            <w:rPrChange w:id="11" w:author="Behrooz Raisdana" w:date="2024-06-04T19:03:00Z" w16du:dateUtc="2024-06-04T15:33:00Z">
+            <w:rPrChange w:id="8" w:author="Behrooz Raisdana" w:date="2024-06-04T19:03:00Z">
               <w:rPr>
                 <w:highlight w:val="yellow"/>
                 <w:lang w:bidi="fa-IR"/>
@@ -1836,73 +1369,60 @@
           <w:delText xml:space="preserve">45mins </w:delText>
         </w:r>
       </w:del>
-      <w:ins w:id="12" w:author="Behrooz Raisdana" w:date="2024-06-04T19:00:00Z" w16du:dateUtc="2024-06-04T15:30:00Z">
+      <w:ins w:id="9" w:author="Behrooz Raisdana" w:date="2024-06-04T19:00:00Z">
         <w:r>
           <w:rPr>
             <w:highlight w:val="green"/>
             <w:lang w:bidi="fa-IR"/>
-            <w:rPrChange w:id="13" w:author="Behrooz Raisdana" w:date="2024-06-04T19:03:00Z" w16du:dateUtc="2024-06-04T15:33:00Z">
+            <w:rPrChange w:id="10" w:author="Behrooz Raisdana" w:date="2024-06-04T19:03:00Z">
               <w:rPr>
                 <w:highlight w:val="yellow"/>
                 <w:lang w:bidi="fa-IR"/>
               </w:rPr>
             </w:rPrChange>
           </w:rPr>
-          <w:t>90</w:t>
-        </w:r>
+          <w:t xml:space="preserve">90mins </w:t>
+        </w:r>
+      </w:ins>
+      <w:r>
+        <w:rPr>
+          <w:highlight w:val="green"/>
+          <w:lang w:bidi="fa-IR"/>
+          <w:rPrChange w:id="11" w:author="Behrooz Raisdana" w:date="2024-06-04T19:03:00Z">
+            <w:rPr>
+              <w:highlight w:val="yellow"/>
+              <w:lang w:bidi="fa-IR"/>
+            </w:rPr>
+          </w:rPrChange>
+        </w:rPr>
+        <w:t>after the start of their shift</w:t>
+      </w:r>
+      <w:del w:id="12" w:author="Behrooz Raisdana" w:date="2024-06-04T19:03:00Z">
         <w:r>
           <w:rPr>
             <w:highlight w:val="green"/>
             <w:lang w:bidi="fa-IR"/>
-            <w:rPrChange w:id="14" w:author="Behrooz Raisdana" w:date="2024-06-04T19:03:00Z" w16du:dateUtc="2024-06-04T15:33:00Z">
+            <w:rPrChange w:id="13" w:author="Behrooz Raisdana" w:date="2024-06-04T19:03:00Z">
               <w:rPr>
                 <w:highlight w:val="yellow"/>
                 <w:lang w:bidi="fa-IR"/>
               </w:rPr>
             </w:rPrChange>
           </w:rPr>
-          <w:t xml:space="preserve">mins </w:t>
-        </w:r>
-      </w:ins>
-      <w:r>
-        <w:rPr>
-          <w:highlight w:val="green"/>
-          <w:lang w:bidi="fa-IR"/>
-          <w:rPrChange w:id="15" w:author="Behrooz Raisdana" w:date="2024-06-04T19:03:00Z" w16du:dateUtc="2024-06-04T15:33:00Z">
-            <w:rPr>
-              <w:highlight w:val="yellow"/>
-              <w:lang w:bidi="fa-IR"/>
-            </w:rPr>
-          </w:rPrChange>
-        </w:rPr>
-        <w:t>after the start of their shift</w:t>
-      </w:r>
-      <w:del w:id="16" w:author="Behrooz Raisdana" w:date="2024-06-04T19:03:00Z" w16du:dateUtc="2024-06-04T15:33:00Z">
-        <w:r>
-          <w:rPr>
+          <w:delText xml:space="preserve"> </w:delText>
+        </w:r>
+        <w:r>
+          <w:rPr>
+            <w:strike/>
             <w:highlight w:val="green"/>
             <w:lang w:bidi="fa-IR"/>
-            <w:rPrChange w:id="17" w:author="Behrooz Raisdana" w:date="2024-06-04T19:03:00Z" w16du:dateUtc="2024-06-04T15:33:00Z">
+            <w:rPrChange w:id="14" w:author="Behrooz Raisdana" w:date="2024-06-04T19:03:00Z">
               <w:rPr>
                 <w:highlight w:val="yellow"/>
                 <w:lang w:bidi="fa-IR"/>
               </w:rPr>
             </w:rPrChange>
           </w:rPr>
-          <w:delText xml:space="preserve"> </w:delText>
-        </w:r>
-        <w:r>
-          <w:rPr>
-            <w:strike/>
-            <w:highlight w:val="green"/>
-            <w:lang w:bidi="fa-IR"/>
-            <w:rPrChange w:id="18" w:author="Behrooz Raisdana" w:date="2024-06-04T19:03:00Z" w16du:dateUtc="2024-06-04T15:33:00Z">
-              <w:rPr>
-                <w:highlight w:val="yellow"/>
-                <w:lang w:bidi="fa-IR"/>
-              </w:rPr>
-            </w:rPrChange>
-          </w:rPr>
           <w:delText>80% of the time. These 80% also log in at other times during their working hours 20% of the time, with an average login time at the start of their working hours</w:delText>
         </w:r>
       </w:del>
@@ -1911,7 +1431,7 @@
           <w:strike/>
           <w:highlight w:val="green"/>
           <w:lang w:bidi="fa-IR"/>
-          <w:rPrChange w:id="19" w:author="Behrooz Raisdana" w:date="2024-06-04T19:03:00Z" w16du:dateUtc="2024-06-04T15:33:00Z">
+          <w:rPrChange w:id="15" w:author="Behrooz Raisdana" w:date="2024-06-04T19:03:00Z">
             <w:rPr>
               <w:highlight w:val="yellow"/>
               <w:lang w:bidi="fa-IR"/>
@@ -1929,7 +1449,7 @@
           <w:numId w:val="13"/>
         </w:numPr>
         <w:rPr>
-          <w:del w:id="20" w:author="Behrooz Raisdana" w:date="2024-06-04T19:03:00Z" w16du:dateUtc="2024-06-04T15:33:00Z"/>
+          <w:del w:id="16" w:author="Behrooz Raisdana" w:date="2024-06-04T19:03:00Z"/>
           <w:highlight w:val="yellow"/>
           <w:lang w:bidi="fa-IR"/>
         </w:rPr>
@@ -1945,7 +1465,7 @@
         <w:rPr>
           <w:highlight w:val="green"/>
           <w:lang w:bidi="fa-IR"/>
-          <w:rPrChange w:id="21" w:author="Behrooz Raisdana" w:date="2024-06-04T19:04:00Z" w16du:dateUtc="2024-06-04T15:34:00Z">
+          <w:rPrChange w:id="17" w:author="Behrooz Raisdana" w:date="2024-06-04T19:04:00Z">
             <w:rPr>
               <w:highlight w:val="yellow"/>
               <w:lang w:bidi="fa-IR"/>
@@ -1957,7 +1477,7 @@
         <w:rPr>
           <w:highlight w:val="green"/>
           <w:lang w:bidi="fa-IR"/>
-          <w:rPrChange w:id="22" w:author="Behrooz Raisdana" w:date="2024-06-04T19:04:00Z" w16du:dateUtc="2024-06-04T15:34:00Z">
+          <w:rPrChange w:id="18" w:author="Behrooz Raisdana" w:date="2024-06-04T19:04:00Z">
             <w:rPr>
               <w:highlight w:val="yellow"/>
               <w:lang w:bidi="fa-IR"/>
@@ -1977,7 +1497,7 @@
         <w:rPr>
           <w:highlight w:val="green"/>
           <w:lang w:bidi="fa-IR"/>
-          <w:rPrChange w:id="23" w:author="Behrooz Raisdana" w:date="2024-06-04T19:23:00Z" w16du:dateUtc="2024-06-04T15:53:00Z">
+          <w:rPrChange w:id="19" w:author="Behrooz Raisdana" w:date="2024-06-04T19:23:00Z">
             <w:rPr>
               <w:highlight w:val="yellow"/>
               <w:lang w:bidi="fa-IR"/>
@@ -1989,7 +1509,7 @@
         <w:rPr>
           <w:highlight w:val="green"/>
           <w:lang w:bidi="fa-IR"/>
-          <w:rPrChange w:id="24" w:author="Behrooz Raisdana" w:date="2024-06-04T19:23:00Z" w16du:dateUtc="2024-06-04T15:53:00Z">
+          <w:rPrChange w:id="20" w:author="Behrooz Raisdana" w:date="2024-06-04T19:23:00Z">
             <w:rPr>
               <w:highlight w:val="yellow"/>
               <w:lang w:bidi="fa-IR"/>
@@ -2021,23 +1541,23 @@
           <w:numId w:val="13"/>
         </w:numPr>
         <w:rPr>
-          <w:ins w:id="25" w:author="Behrooz Raisdana" w:date="2024-06-04T20:03:00Z" w16du:dateUtc="2024-06-04T16:33:00Z"/>
-          <w:highlight w:val="green"/>
-          <w:lang w:bidi="fa-IR"/>
-          <w:rPrChange w:id="26" w:author="Behrooz Raisdana" w:date="2024-06-04T20:25:00Z" w16du:dateUtc="2024-06-04T16:55:00Z">
-            <w:rPr>
-              <w:ins w:id="27" w:author="Behrooz Raisdana" w:date="2024-06-04T20:03:00Z" w16du:dateUtc="2024-06-04T16:33:00Z"/>
-              <w:lang w:bidi="fa-IR"/>
-            </w:rPr>
-          </w:rPrChange>
-        </w:rPr>
-      </w:pPr>
-      <w:ins w:id="28" w:author="Behrooz Raisdana" w:date="2024-06-04T20:03:00Z" w16du:dateUtc="2024-06-04T16:33:00Z">
+          <w:ins w:id="21" w:author="Behrooz Raisdana" w:date="2024-06-04T20:03:00Z"/>
+          <w:highlight w:val="green"/>
+          <w:lang w:bidi="fa-IR"/>
+          <w:rPrChange w:id="22" w:author="Behrooz Raisdana" w:date="2024-06-04T20:25:00Z">
+            <w:rPr>
+              <w:ins w:id="23" w:author="Behrooz Raisdana" w:date="2024-06-04T20:03:00Z"/>
+              <w:lang w:bidi="fa-IR"/>
+            </w:rPr>
+          </w:rPrChange>
+        </w:rPr>
+      </w:pPr>
+      <w:ins w:id="24" w:author="Behrooz Raisdana" w:date="2024-06-04T20:03:00Z">
         <w:r>
           <w:rPr>
             <w:highlight w:val="green"/>
             <w:lang w:bidi="fa-IR"/>
-            <w:rPrChange w:id="29" w:author="Behrooz Raisdana" w:date="2024-06-04T20:25:00Z" w16du:dateUtc="2024-06-04T16:55:00Z">
+            <w:rPrChange w:id="25" w:author="Behrooz Raisdana" w:date="2024-06-04T20:25:00Z">
               <w:rPr>
                 <w:lang w:bidi="fa-IR"/>
               </w:rPr>
@@ -2055,23 +1575,23 @@
           <w:numId w:val="13"/>
         </w:numPr>
         <w:rPr>
-          <w:ins w:id="30" w:author="Behrooz Raisdana" w:date="2024-06-04T20:03:00Z" w16du:dateUtc="2024-06-04T16:33:00Z"/>
-          <w:highlight w:val="green"/>
-          <w:lang w:bidi="fa-IR"/>
-          <w:rPrChange w:id="31" w:author="Behrooz Raisdana" w:date="2024-06-04T20:25:00Z" w16du:dateUtc="2024-06-04T16:55:00Z">
-            <w:rPr>
-              <w:ins w:id="32" w:author="Behrooz Raisdana" w:date="2024-06-04T20:03:00Z" w16du:dateUtc="2024-06-04T16:33:00Z"/>
-              <w:lang w:bidi="fa-IR"/>
-            </w:rPr>
-          </w:rPrChange>
-        </w:rPr>
-      </w:pPr>
-      <w:ins w:id="33" w:author="Behrooz Raisdana" w:date="2024-06-04T20:04:00Z" w16du:dateUtc="2024-06-04T16:34:00Z">
+          <w:ins w:id="26" w:author="Behrooz Raisdana" w:date="2024-06-04T20:03:00Z"/>
+          <w:highlight w:val="green"/>
+          <w:lang w:bidi="fa-IR"/>
+          <w:rPrChange w:id="27" w:author="Behrooz Raisdana" w:date="2024-06-04T20:25:00Z">
+            <w:rPr>
+              <w:ins w:id="28" w:author="Behrooz Raisdana" w:date="2024-06-04T20:03:00Z"/>
+              <w:lang w:bidi="fa-IR"/>
+            </w:rPr>
+          </w:rPrChange>
+        </w:rPr>
+      </w:pPr>
+      <w:ins w:id="29" w:author="Behrooz Raisdana" w:date="2024-06-04T20:04:00Z">
         <w:r>
           <w:rPr>
             <w:highlight w:val="green"/>
             <w:lang w:bidi="fa-IR"/>
-            <w:rPrChange w:id="34" w:author="Behrooz Raisdana" w:date="2024-06-04T20:25:00Z" w16du:dateUtc="2024-06-04T16:55:00Z">
+            <w:rPrChange w:id="30" w:author="Behrooz Raisdana" w:date="2024-06-04T20:25:00Z">
               <w:rPr>
                 <w:lang w:bidi="fa-IR"/>
               </w:rPr>
@@ -2080,12 +1600,12 @@
           <w:t>5</w:t>
         </w:r>
       </w:ins>
-      <w:ins w:id="35" w:author="Behrooz Raisdana" w:date="2024-06-04T20:03:00Z" w16du:dateUtc="2024-06-04T16:33:00Z">
+      <w:ins w:id="31" w:author="Behrooz Raisdana" w:date="2024-06-04T20:03:00Z">
         <w:r>
           <w:rPr>
             <w:highlight w:val="green"/>
             <w:lang w:bidi="fa-IR"/>
-            <w:rPrChange w:id="36" w:author="Behrooz Raisdana" w:date="2024-06-04T20:25:00Z" w16du:dateUtc="2024-06-04T16:55:00Z">
+            <w:rPrChange w:id="32" w:author="Behrooz Raisdana" w:date="2024-06-04T20:25:00Z">
               <w:rPr>
                 <w:lang w:bidi="fa-IR"/>
               </w:rPr>
@@ -2094,12 +1614,12 @@
           <w:t>0% of count of shifts employee lo</w:t>
         </w:r>
       </w:ins>
-      <w:ins w:id="37" w:author="Behrooz Raisdana" w:date="2024-06-04T20:04:00Z" w16du:dateUtc="2024-06-04T16:34:00Z">
+      <w:ins w:id="33" w:author="Behrooz Raisdana" w:date="2024-06-04T20:04:00Z">
         <w:r>
           <w:rPr>
             <w:highlight w:val="green"/>
             <w:lang w:bidi="fa-IR"/>
-            <w:rPrChange w:id="38" w:author="Behrooz Raisdana" w:date="2024-06-04T20:25:00Z" w16du:dateUtc="2024-06-04T16:55:00Z">
+            <w:rPrChange w:id="34" w:author="Behrooz Raisdana" w:date="2024-06-04T20:25:00Z">
               <w:rPr>
                 <w:lang w:bidi="fa-IR"/>
               </w:rPr>
@@ -2108,12 +1628,12 @@
           <w:t xml:space="preserve">gin to their </w:t>
         </w:r>
       </w:ins>
-      <w:ins w:id="39" w:author="Behrooz Raisdana" w:date="2024-06-04T20:03:00Z" w16du:dateUtc="2024-06-04T16:33:00Z">
+      <w:ins w:id="35" w:author="Behrooz Raisdana" w:date="2024-06-04T20:03:00Z">
         <w:r>
           <w:rPr>
             <w:highlight w:val="green"/>
             <w:lang w:bidi="fa-IR"/>
-            <w:rPrChange w:id="40" w:author="Behrooz Raisdana" w:date="2024-06-04T20:25:00Z" w16du:dateUtc="2024-06-04T16:55:00Z">
+            <w:rPrChange w:id="36" w:author="Behrooz Raisdana" w:date="2024-06-04T20:25:00Z">
               <w:rPr>
                 <w:lang w:bidi="fa-IR"/>
               </w:rPr>
@@ -2122,12 +1642,12 @@
           <w:t>workstation</w:t>
         </w:r>
       </w:ins>
-      <w:ins w:id="41" w:author="Behrooz Raisdana" w:date="2024-06-04T20:04:00Z" w16du:dateUtc="2024-06-04T16:34:00Z">
+      <w:ins w:id="37" w:author="Behrooz Raisdana" w:date="2024-06-04T20:04:00Z">
         <w:r>
           <w:rPr>
             <w:highlight w:val="green"/>
             <w:lang w:bidi="fa-IR"/>
-            <w:rPrChange w:id="42" w:author="Behrooz Raisdana" w:date="2024-06-04T20:25:00Z" w16du:dateUtc="2024-06-04T16:55:00Z">
+            <w:rPrChange w:id="38" w:author="Behrooz Raisdana" w:date="2024-06-04T20:25:00Z">
               <w:rPr>
                 <w:lang w:bidi="fa-IR"/>
               </w:rPr>
@@ -2136,12 +1656,12 @@
           <w:t>s</w:t>
         </w:r>
       </w:ins>
-      <w:ins w:id="43" w:author="Behrooz Raisdana" w:date="2024-06-04T20:03:00Z" w16du:dateUtc="2024-06-04T16:33:00Z">
+      <w:ins w:id="39" w:author="Behrooz Raisdana" w:date="2024-06-04T20:03:00Z">
         <w:r>
           <w:rPr>
             <w:highlight w:val="green"/>
             <w:lang w:bidi="fa-IR"/>
-            <w:rPrChange w:id="44" w:author="Behrooz Raisdana" w:date="2024-06-04T20:25:00Z" w16du:dateUtc="2024-06-04T16:55:00Z">
+            <w:rPrChange w:id="40" w:author="Behrooz Raisdana" w:date="2024-06-04T20:25:00Z">
               <w:rPr>
                 <w:lang w:bidi="fa-IR"/>
               </w:rPr>
@@ -2150,12 +1670,12 @@
           <w:t xml:space="preserve"> </w:t>
         </w:r>
       </w:ins>
-      <w:ins w:id="45" w:author="Behrooz Raisdana" w:date="2024-06-04T20:04:00Z" w16du:dateUtc="2024-06-04T16:34:00Z">
+      <w:ins w:id="41" w:author="Behrooz Raisdana" w:date="2024-06-04T20:04:00Z">
         <w:r>
           <w:rPr>
             <w:highlight w:val="green"/>
             <w:lang w:bidi="fa-IR"/>
-            <w:rPrChange w:id="46" w:author="Behrooz Raisdana" w:date="2024-06-04T20:25:00Z" w16du:dateUtc="2024-06-04T16:55:00Z">
+            <w:rPrChange w:id="42" w:author="Behrooz Raisdana" w:date="2024-06-04T20:25:00Z">
               <w:rPr>
                 <w:lang w:bidi="fa-IR"/>
               </w:rPr>
@@ -2173,23 +1693,23 @@
           <w:numId w:val="13"/>
         </w:numPr>
         <w:rPr>
-          <w:del w:id="47" w:author="Behrooz Raisdana" w:date="2024-06-04T20:03:00Z" w16du:dateUtc="2024-06-04T16:33:00Z"/>
-          <w:highlight w:val="green"/>
-          <w:lang w:bidi="fa-IR"/>
-          <w:rPrChange w:id="48" w:author="Behrooz Raisdana" w:date="2024-06-04T21:55:00Z" w16du:dateUtc="2024-06-04T18:25:00Z">
-            <w:rPr>
-              <w:del w:id="49" w:author="Behrooz Raisdana" w:date="2024-06-04T20:03:00Z" w16du:dateUtc="2024-06-04T16:33:00Z"/>
-              <w:lang w:bidi="fa-IR"/>
-            </w:rPr>
-          </w:rPrChange>
-        </w:rPr>
-      </w:pPr>
-      <w:del w:id="50" w:author="Behrooz Raisdana" w:date="2024-06-04T20:03:00Z" w16du:dateUtc="2024-06-04T16:33:00Z">
+          <w:del w:id="43" w:author="Behrooz Raisdana" w:date="2024-06-04T20:03:00Z"/>
+          <w:highlight w:val="green"/>
+          <w:lang w:bidi="fa-IR"/>
+          <w:rPrChange w:id="44" w:author="Behrooz Raisdana" w:date="2024-06-04T21:55:00Z">
+            <w:rPr>
+              <w:del w:id="45" w:author="Behrooz Raisdana" w:date="2024-06-04T20:03:00Z"/>
+              <w:lang w:bidi="fa-IR"/>
+            </w:rPr>
+          </w:rPrChange>
+        </w:rPr>
+      </w:pPr>
+      <w:del w:id="46" w:author="Behrooz Raisdana" w:date="2024-06-04T20:03:00Z">
         <w:r>
           <w:rPr>
             <w:highlight w:val="green"/>
             <w:lang w:bidi="fa-IR"/>
-            <w:rPrChange w:id="51" w:author="Behrooz Raisdana" w:date="2024-06-04T21:55:00Z" w16du:dateUtc="2024-06-04T18:25:00Z">
+            <w:rPrChange w:id="47" w:author="Behrooz Raisdana" w:date="2024-06-04T21:55:00Z">
               <w:rPr>
                 <w:lang w:bidi="fa-IR"/>
               </w:rPr>
@@ -2209,7 +1729,7 @@
         <w:rPr>
           <w:highlight w:val="green"/>
           <w:lang w:bidi="fa-IR"/>
-          <w:rPrChange w:id="52" w:author="Behrooz Raisdana" w:date="2024-06-04T21:55:00Z" w16du:dateUtc="2024-06-04T18:25:00Z">
+          <w:rPrChange w:id="48" w:author="Behrooz Raisdana" w:date="2024-06-04T21:55:00Z">
             <w:rPr>
               <w:highlight w:val="yellow"/>
               <w:lang w:bidi="fa-IR"/>
@@ -2221,7 +1741,7 @@
         <w:rPr>
           <w:highlight w:val="green"/>
           <w:lang w:bidi="fa-IR"/>
-          <w:rPrChange w:id="53" w:author="Behrooz Raisdana" w:date="2024-06-04T21:55:00Z" w16du:dateUtc="2024-06-04T18:25:00Z">
+          <w:rPrChange w:id="49" w:author="Behrooz Raisdana" w:date="2024-06-04T21:55:00Z">
             <w:rPr>
               <w:highlight w:val="yellow"/>
               <w:lang w:bidi="fa-IR"/>
@@ -2241,7 +1761,7 @@
         <w:rPr>
           <w:highlight w:val="green"/>
           <w:lang w:bidi="fa-IR"/>
-          <w:rPrChange w:id="54" w:author="Behrooz Raisdana" w:date="2024-06-04T21:55:00Z" w16du:dateUtc="2024-06-04T18:25:00Z">
+          <w:rPrChange w:id="50" w:author="Behrooz Raisdana" w:date="2024-06-04T21:55:00Z">
             <w:rPr>
               <w:highlight w:val="yellow"/>
               <w:lang w:bidi="fa-IR"/>
@@ -2253,7 +1773,7 @@
         <w:rPr>
           <w:highlight w:val="green"/>
           <w:lang w:bidi="fa-IR"/>
-          <w:rPrChange w:id="55" w:author="Behrooz Raisdana" w:date="2024-06-04T21:55:00Z" w16du:dateUtc="2024-06-04T18:25:00Z">
+          <w:rPrChange w:id="51" w:author="Behrooz Raisdana" w:date="2024-06-04T21:55:00Z">
             <w:rPr>
               <w:highlight w:val="yellow"/>
               <w:lang w:bidi="fa-IR"/>
@@ -2273,7 +1793,7 @@
         <w:rPr>
           <w:highlight w:val="green"/>
           <w:lang w:bidi="fa-IR"/>
-          <w:rPrChange w:id="56" w:author="Behrooz Raisdana" w:date="2024-06-04T21:55:00Z" w16du:dateUtc="2024-06-04T18:25:00Z">
+          <w:rPrChange w:id="52" w:author="Behrooz Raisdana" w:date="2024-06-04T21:55:00Z">
             <w:rPr>
               <w:highlight w:val="yellow"/>
               <w:lang w:bidi="fa-IR"/>
@@ -2285,7 +1805,7 @@
         <w:rPr>
           <w:highlight w:val="green"/>
           <w:lang w:bidi="fa-IR"/>
-          <w:rPrChange w:id="57" w:author="Behrooz Raisdana" w:date="2024-06-04T21:55:00Z" w16du:dateUtc="2024-06-04T18:25:00Z">
+          <w:rPrChange w:id="53" w:author="Behrooz Raisdana" w:date="2024-06-04T21:55:00Z">
             <w:rPr>
               <w:highlight w:val="yellow"/>
               <w:lang w:bidi="fa-IR"/>
@@ -2298,7 +1818,7 @@
         <w:rPr>
           <w:highlight w:val="green"/>
           <w:lang w:bidi="fa-IR"/>
-          <w:rPrChange w:id="58" w:author="Behrooz Raisdana" w:date="2024-06-04T21:55:00Z" w16du:dateUtc="2024-06-04T18:25:00Z">
+          <w:rPrChange w:id="54" w:author="Behrooz Raisdana" w:date="2024-06-04T21:55:00Z">
             <w:rPr>
               <w:highlight w:val="yellow"/>
               <w:lang w:bidi="fa-IR"/>
@@ -2311,111 +1831,98 @@
         <w:rPr>
           <w:highlight w:val="green"/>
           <w:lang w:bidi="fa-IR"/>
-          <w:rPrChange w:id="59" w:author="Behrooz Raisdana" w:date="2024-06-04T21:55:00Z" w16du:dateUtc="2024-06-04T18:25:00Z">
+          <w:rPrChange w:id="55" w:author="Behrooz Raisdana" w:date="2024-06-04T21:55:00Z">
             <w:rPr>
               <w:highlight w:val="yellow"/>
               <w:lang w:bidi="fa-IR"/>
             </w:rPr>
           </w:rPrChange>
         </w:rPr>
-        <w:t xml:space="preserve">times </w:t>
-      </w:r>
-      <w:r>
-        <w:rPr>
-          <w:highlight w:val="green"/>
-          <w:lang w:bidi="fa-IR"/>
-          <w:rPrChange w:id="60" w:author="Behrooz Raisdana" w:date="2024-06-04T21:55:00Z" w16du:dateUtc="2024-06-04T18:25:00Z">
+        <w:t xml:space="preserve">times Login to </w:t>
+      </w:r>
+      <w:r>
+        <w:rPr>
+          <w:highlight w:val="green"/>
+          <w:lang w:bidi="fa-IR"/>
+          <w:rPrChange w:id="56" w:author="Behrooz Raisdana" w:date="2024-06-04T21:55:00Z">
             <w:rPr>
               <w:highlight w:val="yellow"/>
               <w:lang w:bidi="fa-IR"/>
             </w:rPr>
           </w:rPrChange>
         </w:rPr>
-        <w:t xml:space="preserve">Login to </w:t>
-      </w:r>
-      <w:r>
-        <w:rPr>
-          <w:highlight w:val="green"/>
-          <w:lang w:bidi="fa-IR"/>
-          <w:rPrChange w:id="61" w:author="Behrooz Raisdana" w:date="2024-06-04T21:55:00Z" w16du:dateUtc="2024-06-04T18:25:00Z">
+        <w:t>max of 2</w:t>
+      </w:r>
+      <w:r>
+        <w:rPr>
+          <w:highlight w:val="green"/>
+          <w:lang w:bidi="fa-IR"/>
+          <w:rPrChange w:id="57" w:author="Behrooz Raisdana" w:date="2024-06-04T21:55:00Z">
             <w:rPr>
               <w:highlight w:val="yellow"/>
               <w:lang w:bidi="fa-IR"/>
             </w:rPr>
           </w:rPrChange>
         </w:rPr>
-        <w:t>max of 2</w:t>
-      </w:r>
-      <w:r>
-        <w:rPr>
-          <w:highlight w:val="green"/>
-          <w:lang w:bidi="fa-IR"/>
-          <w:rPrChange w:id="62" w:author="Behrooz Raisdana" w:date="2024-06-04T21:55:00Z" w16du:dateUtc="2024-06-04T18:25:00Z">
+        <w:t xml:space="preserve"> other </w:t>
+      </w:r>
+      <w:r>
+        <w:rPr>
+          <w:highlight w:val="green"/>
+          <w:lang w:bidi="fa-IR"/>
+          <w:rPrChange w:id="58" w:author="Behrooz Raisdana" w:date="2024-06-04T21:55:00Z">
             <w:rPr>
               <w:highlight w:val="yellow"/>
               <w:lang w:bidi="fa-IR"/>
             </w:rPr>
           </w:rPrChange>
         </w:rPr>
-        <w:t xml:space="preserve"> other </w:t>
-      </w:r>
-      <w:r>
-        <w:rPr>
-          <w:highlight w:val="green"/>
-          <w:lang w:bidi="fa-IR"/>
-          <w:rPrChange w:id="63" w:author="Behrooz Raisdana" w:date="2024-06-04T21:55:00Z" w16du:dateUtc="2024-06-04T18:25:00Z">
+        <w:t>workstations</w:t>
+      </w:r>
+      <w:r>
+        <w:rPr>
+          <w:highlight w:val="green"/>
+          <w:lang w:bidi="fa-IR"/>
+          <w:rPrChange w:id="59" w:author="Behrooz Raisdana" w:date="2024-06-04T21:55:00Z">
             <w:rPr>
               <w:highlight w:val="yellow"/>
               <w:lang w:bidi="fa-IR"/>
             </w:rPr>
           </w:rPrChange>
         </w:rPr>
-        <w:t>workstations</w:t>
-      </w:r>
-      <w:r>
-        <w:rPr>
-          <w:highlight w:val="green"/>
-          <w:lang w:bidi="fa-IR"/>
-          <w:rPrChange w:id="64" w:author="Behrooz Raisdana" w:date="2024-06-04T21:55:00Z" w16du:dateUtc="2024-06-04T18:25:00Z">
+        <w:t xml:space="preserve"> and 80%</w:t>
+      </w:r>
+      <w:r>
+        <w:rPr>
+          <w:highlight w:val="green"/>
+          <w:lang w:bidi="fa-IR"/>
+          <w:rPrChange w:id="60" w:author="Behrooz Raisdana" w:date="2024-06-04T21:55:00Z">
             <w:rPr>
               <w:highlight w:val="yellow"/>
               <w:lang w:bidi="fa-IR"/>
             </w:rPr>
           </w:rPrChange>
         </w:rPr>
-        <w:t xml:space="preserve"> and 80%</w:t>
-      </w:r>
-      <w:r>
-        <w:rPr>
-          <w:highlight w:val="green"/>
-          <w:lang w:bidi="fa-IR"/>
-          <w:rPrChange w:id="65" w:author="Behrooz Raisdana" w:date="2024-06-04T21:55:00Z" w16du:dateUtc="2024-06-04T18:25:00Z">
+        <w:t xml:space="preserve"> time</w:t>
+      </w:r>
+      <w:r>
+        <w:rPr>
+          <w:highlight w:val="green"/>
+          <w:lang w:bidi="fa-IR"/>
+          <w:rPrChange w:id="61" w:author="Behrooz Raisdana" w:date="2024-06-04T21:55:00Z">
             <w:rPr>
               <w:highlight w:val="yellow"/>
               <w:lang w:bidi="fa-IR"/>
             </w:rPr>
           </w:rPrChange>
         </w:rPr>
-        <w:t xml:space="preserve"> time</w:t>
-      </w:r>
-      <w:r>
-        <w:rPr>
-          <w:highlight w:val="green"/>
-          <w:lang w:bidi="fa-IR"/>
-          <w:rPrChange w:id="66" w:author="Behrooz Raisdana" w:date="2024-06-04T21:55:00Z" w16du:dateUtc="2024-06-04T18:25:00Z">
-            <w:rPr>
-              <w:highlight w:val="yellow"/>
-              <w:lang w:bidi="fa-IR"/>
-            </w:rPr>
-          </w:rPrChange>
-        </w:rPr>
         <w:t xml:space="preserve"> max of 2 non-sensitive servers and 0 sensitive servers</w:t>
       </w:r>
       <w:r>
         <w:rPr>
           <w:highlight w:val="green"/>
           <w:lang w:bidi="fa-IR"/>
-          <w:rPrChange w:id="67" w:author="Behrooz Raisdana" w:date="2024-06-04T21:55:00Z" w16du:dateUtc="2024-06-04T18:25:00Z">
+          <w:rPrChange w:id="62" w:author="Behrooz Raisdana" w:date="2024-06-04T21:55:00Z">
             <w:rPr>
               <w:highlight w:val="yellow"/>
               <w:lang w:bidi="fa-IR"/>
@@ -2435,7 +1942,7 @@
         <w:rPr>
           <w:highlight w:val="green"/>
           <w:lang w:bidi="fa-IR"/>
-          <w:rPrChange w:id="68" w:author="Behrooz Raisdana" w:date="2024-06-04T21:55:00Z" w16du:dateUtc="2024-06-04T18:25:00Z">
+          <w:rPrChange w:id="63" w:author="Behrooz Raisdana" w:date="2024-06-04T21:55:00Z">
             <w:rPr>
               <w:highlight w:val="yellow"/>
               <w:lang w:bidi="fa-IR"/>
@@ -2447,7 +1954,7 @@
         <w:rPr>
           <w:highlight w:val="green"/>
           <w:lang w:bidi="fa-IR"/>
-          <w:rPrChange w:id="69" w:author="Behrooz Raisdana" w:date="2024-06-04T21:55:00Z" w16du:dateUtc="2024-06-04T18:25:00Z">
+          <w:rPrChange w:id="64" w:author="Behrooz Raisdana" w:date="2024-06-04T21:55:00Z">
             <w:rPr>
               <w:highlight w:val="yellow"/>
               <w:lang w:bidi="fa-IR"/>
@@ -2467,7 +1974,7 @@
         <w:rPr>
           <w:highlight w:val="green"/>
           <w:lang w:bidi="fa-IR"/>
-          <w:rPrChange w:id="70" w:author="Behrooz Raisdana" w:date="2024-06-04T21:55:00Z" w16du:dateUtc="2024-06-04T18:25:00Z">
+          <w:rPrChange w:id="65" w:author="Behrooz Raisdana" w:date="2024-06-04T21:55:00Z">
             <w:rPr>
               <w:highlight w:val="yellow"/>
               <w:lang w:bidi="fa-IR"/>
@@ -2479,7 +1986,7 @@
         <w:rPr>
           <w:highlight w:val="green"/>
           <w:lang w:bidi="fa-IR"/>
-          <w:rPrChange w:id="71" w:author="Behrooz Raisdana" w:date="2024-06-04T21:55:00Z" w16du:dateUtc="2024-06-04T18:25:00Z">
+          <w:rPrChange w:id="66" w:author="Behrooz Raisdana" w:date="2024-06-04T21:55:00Z">
             <w:rPr>
               <w:highlight w:val="yellow"/>
               <w:lang w:bidi="fa-IR"/>
@@ -2499,7 +2006,7 @@
         <w:rPr>
           <w:highlight w:val="green"/>
           <w:lang w:bidi="fa-IR"/>
-          <w:rPrChange w:id="72" w:author="Behrooz Raisdana" w:date="2024-06-04T21:55:00Z" w16du:dateUtc="2024-06-04T18:25:00Z">
+          <w:rPrChange w:id="67" w:author="Behrooz Raisdana" w:date="2024-06-04T21:55:00Z">
             <w:rPr>
               <w:highlight w:val="yellow"/>
               <w:lang w:bidi="fa-IR"/>
@@ -2511,7 +2018,7 @@
         <w:rPr>
           <w:highlight w:val="green"/>
           <w:lang w:bidi="fa-IR"/>
-          <w:rPrChange w:id="73" w:author="Behrooz Raisdana" w:date="2024-06-04T21:55:00Z" w16du:dateUtc="2024-06-04T18:25:00Z">
+          <w:rPrChange w:id="68" w:author="Behrooz Raisdana" w:date="2024-06-04T21:55:00Z">
             <w:rPr>
               <w:highlight w:val="yellow"/>
               <w:lang w:bidi="fa-IR"/>
@@ -2524,7 +2031,7 @@
         <w:rPr>
           <w:highlight w:val="green"/>
           <w:lang w:bidi="fa-IR"/>
-          <w:rPrChange w:id="74" w:author="Behrooz Raisdana" w:date="2024-06-04T21:55:00Z" w16du:dateUtc="2024-06-04T18:25:00Z">
+          <w:rPrChange w:id="69" w:author="Behrooz Raisdana" w:date="2024-06-04T21:55:00Z">
             <w:rPr>
               <w:highlight w:val="yellow"/>
               <w:lang w:bidi="fa-IR"/>
@@ -2537,7 +2044,7 @@
         <w:rPr>
           <w:highlight w:val="green"/>
           <w:lang w:bidi="fa-IR"/>
-          <w:rPrChange w:id="75" w:author="Behrooz Raisdana" w:date="2024-06-04T21:55:00Z" w16du:dateUtc="2024-06-04T18:25:00Z">
+          <w:rPrChange w:id="70" w:author="Behrooz Raisdana" w:date="2024-06-04T21:55:00Z">
             <w:rPr>
               <w:highlight w:val="yellow"/>
               <w:lang w:bidi="fa-IR"/>
@@ -2550,7 +2057,7 @@
         <w:rPr>
           <w:highlight w:val="green"/>
           <w:lang w:bidi="fa-IR"/>
-          <w:rPrChange w:id="76" w:author="Behrooz Raisdana" w:date="2024-06-04T21:55:00Z" w16du:dateUtc="2024-06-04T18:25:00Z">
+          <w:rPrChange w:id="71" w:author="Behrooz Raisdana" w:date="2024-06-04T21:55:00Z">
             <w:rPr>
               <w:highlight w:val="yellow"/>
               <w:lang w:bidi="fa-IR"/>
@@ -2563,7 +2070,7 @@
         <w:rPr>
           <w:highlight w:val="green"/>
           <w:lang w:bidi="fa-IR"/>
-          <w:rPrChange w:id="77" w:author="Behrooz Raisdana" w:date="2024-06-04T21:55:00Z" w16du:dateUtc="2024-06-04T18:25:00Z">
+          <w:rPrChange w:id="72" w:author="Behrooz Raisdana" w:date="2024-06-04T21:55:00Z">
             <w:rPr>
               <w:highlight w:val="yellow"/>
               <w:lang w:bidi="fa-IR"/>
@@ -2576,7 +2083,7 @@
         <w:rPr>
           <w:highlight w:val="green"/>
           <w:lang w:bidi="fa-IR"/>
-          <w:rPrChange w:id="78" w:author="Behrooz Raisdana" w:date="2024-06-04T21:55:00Z" w16du:dateUtc="2024-06-04T18:25:00Z">
+          <w:rPrChange w:id="73" w:author="Behrooz Raisdana" w:date="2024-06-04T21:55:00Z">
             <w:rPr>
               <w:highlight w:val="yellow"/>
               <w:lang w:bidi="fa-IR"/>
@@ -2589,7 +2096,7 @@
         <w:rPr>
           <w:highlight w:val="green"/>
           <w:lang w:bidi="fa-IR"/>
-          <w:rPrChange w:id="79" w:author="Behrooz Raisdana" w:date="2024-06-04T21:55:00Z" w16du:dateUtc="2024-06-04T18:25:00Z">
+          <w:rPrChange w:id="74" w:author="Behrooz Raisdana" w:date="2024-06-04T21:55:00Z">
             <w:rPr>
               <w:highlight w:val="yellow"/>
               <w:lang w:bidi="fa-IR"/>
@@ -2602,7 +2109,7 @@
         <w:rPr>
           <w:highlight w:val="green"/>
           <w:lang w:bidi="fa-IR"/>
-          <w:rPrChange w:id="80" w:author="Behrooz Raisdana" w:date="2024-06-04T21:55:00Z" w16du:dateUtc="2024-06-04T18:25:00Z">
+          <w:rPrChange w:id="75" w:author="Behrooz Raisdana" w:date="2024-06-04T21:55:00Z">
             <w:rPr>
               <w:highlight w:val="yellow"/>
               <w:lang w:bidi="fa-IR"/>
@@ -2615,7 +2122,7 @@
         <w:rPr>
           <w:highlight w:val="green"/>
           <w:lang w:bidi="fa-IR"/>
-          <w:rPrChange w:id="81" w:author="Behrooz Raisdana" w:date="2024-06-04T21:55:00Z" w16du:dateUtc="2024-06-04T18:25:00Z">
+          <w:rPrChange w:id="76" w:author="Behrooz Raisdana" w:date="2024-06-04T21:55:00Z">
             <w:rPr>
               <w:highlight w:val="yellow"/>
               <w:lang w:bidi="fa-IR"/>
@@ -2628,7 +2135,7 @@
         <w:rPr>
           <w:highlight w:val="green"/>
           <w:lang w:bidi="fa-IR"/>
-          <w:rPrChange w:id="82" w:author="Behrooz Raisdana" w:date="2024-06-04T21:55:00Z" w16du:dateUtc="2024-06-04T18:25:00Z">
+          <w:rPrChange w:id="77" w:author="Behrooz Raisdana" w:date="2024-06-04T21:55:00Z">
             <w:rPr>
               <w:highlight w:val="yellow"/>
               <w:lang w:bidi="fa-IR"/>
@@ -2641,7 +2148,7 @@
         <w:rPr>
           <w:highlight w:val="green"/>
           <w:lang w:bidi="fa-IR"/>
-          <w:rPrChange w:id="83" w:author="Behrooz Raisdana" w:date="2024-06-04T21:55:00Z" w16du:dateUtc="2024-06-04T18:25:00Z">
+          <w:rPrChange w:id="78" w:author="Behrooz Raisdana" w:date="2024-06-04T21:55:00Z">
             <w:rPr>
               <w:highlight w:val="yellow"/>
               <w:lang w:bidi="fa-IR"/>
@@ -2654,7 +2161,7 @@
         <w:rPr>
           <w:highlight w:val="green"/>
           <w:lang w:bidi="fa-IR"/>
-          <w:rPrChange w:id="84" w:author="Behrooz Raisdana" w:date="2024-06-04T21:55:00Z" w16du:dateUtc="2024-06-04T18:25:00Z">
+          <w:rPrChange w:id="79" w:author="Behrooz Raisdana" w:date="2024-06-04T21:55:00Z">
             <w:rPr>
               <w:highlight w:val="yellow"/>
               <w:lang w:bidi="fa-IR"/>
@@ -2667,7 +2174,7 @@
         <w:rPr>
           <w:highlight w:val="green"/>
           <w:lang w:bidi="fa-IR"/>
-          <w:rPrChange w:id="85" w:author="Behrooz Raisdana" w:date="2024-06-04T21:55:00Z" w16du:dateUtc="2024-06-04T18:25:00Z">
+          <w:rPrChange w:id="80" w:author="Behrooz Raisdana" w:date="2024-06-04T21:55:00Z">
             <w:rPr>
               <w:highlight w:val="yellow"/>
               <w:lang w:bidi="fa-IR"/>
@@ -2680,7 +2187,7 @@
         <w:rPr>
           <w:highlight w:val="green"/>
           <w:lang w:bidi="fa-IR"/>
-          <w:rPrChange w:id="86" w:author="Behrooz Raisdana" w:date="2024-06-04T21:55:00Z" w16du:dateUtc="2024-06-04T18:25:00Z">
+          <w:rPrChange w:id="81" w:author="Behrooz Raisdana" w:date="2024-06-04T21:55:00Z">
             <w:rPr>
               <w:highlight w:val="yellow"/>
               <w:lang w:bidi="fa-IR"/>
@@ -2700,7 +2207,7 @@
         <w:rPr>
           <w:highlight w:val="green"/>
           <w:lang w:bidi="fa-IR"/>
-          <w:rPrChange w:id="87" w:author="Behrooz Raisdana" w:date="2024-06-04T21:55:00Z" w16du:dateUtc="2024-06-04T18:25:00Z">
+          <w:rPrChange w:id="82" w:author="Behrooz Raisdana" w:date="2024-06-04T21:55:00Z">
             <w:rPr>
               <w:highlight w:val="yellow"/>
               <w:lang w:bidi="fa-IR"/>
@@ -2712,7 +2219,7 @@
         <w:rPr>
           <w:highlight w:val="green"/>
           <w:lang w:bidi="fa-IR"/>
-          <w:rPrChange w:id="88" w:author="Behrooz Raisdana" w:date="2024-06-04T21:55:00Z" w16du:dateUtc="2024-06-04T18:25:00Z">
+          <w:rPrChange w:id="83" w:author="Behrooz Raisdana" w:date="2024-06-04T21:55:00Z">
             <w:rPr>
               <w:highlight w:val="yellow"/>
               <w:lang w:bidi="fa-IR"/>
@@ -2733,7 +2240,7 @@
         <w:rPr>
           <w:highlight w:val="green"/>
           <w:lang w:bidi="fa-IR"/>
-          <w:rPrChange w:id="89" w:author="Behrooz Raisdana" w:date="2024-06-04T21:55:00Z" w16du:dateUtc="2024-06-04T18:25:00Z">
+          <w:rPrChange w:id="84" w:author="Behrooz Raisdana" w:date="2024-06-04T21:55:00Z">
             <w:rPr>
               <w:highlight w:val="yellow"/>
               <w:lang w:bidi="fa-IR"/>
@@ -2745,7 +2252,7 @@
         <w:rPr>
           <w:highlight w:val="green"/>
           <w:lang w:bidi="fa-IR"/>
-          <w:rPrChange w:id="90" w:author="Behrooz Raisdana" w:date="2024-06-04T21:55:00Z" w16du:dateUtc="2024-06-04T18:25:00Z">
+          <w:rPrChange w:id="85" w:author="Behrooz Raisdana" w:date="2024-06-04T21:55:00Z">
             <w:rPr>
               <w:highlight w:val="yellow"/>
               <w:lang w:bidi="fa-IR"/>
@@ -2758,7 +2265,7 @@
         <w:rPr>
           <w:highlight w:val="green"/>
           <w:lang w:bidi="fa-IR"/>
-          <w:rPrChange w:id="91" w:author="Behrooz Raisdana" w:date="2024-06-04T21:55:00Z" w16du:dateUtc="2024-06-04T18:25:00Z">
+          <w:rPrChange w:id="86" w:author="Behrooz Raisdana" w:date="2024-06-04T21:55:00Z">
             <w:rPr>
               <w:highlight w:val="yellow"/>
               <w:lang w:bidi="fa-IR"/>
@@ -2771,7 +2278,7 @@
         <w:rPr>
           <w:highlight w:val="green"/>
           <w:lang w:bidi="fa-IR"/>
-          <w:rPrChange w:id="92" w:author="Behrooz Raisdana" w:date="2024-06-04T21:55:00Z" w16du:dateUtc="2024-06-04T18:25:00Z">
+          <w:rPrChange w:id="87" w:author="Behrooz Raisdana" w:date="2024-06-04T21:55:00Z">
             <w:rPr>
               <w:highlight w:val="yellow"/>
               <w:lang w:bidi="fa-IR"/>
@@ -2784,7 +2291,7 @@
         <w:rPr>
           <w:highlight w:val="green"/>
           <w:lang w:bidi="fa-IR"/>
-          <w:rPrChange w:id="93" w:author="Behrooz Raisdana" w:date="2024-06-04T21:55:00Z" w16du:dateUtc="2024-06-04T18:25:00Z">
+          <w:rPrChange w:id="88" w:author="Behrooz Raisdana" w:date="2024-06-04T21:55:00Z">
             <w:rPr>
               <w:highlight w:val="yellow"/>
               <w:lang w:bidi="fa-IR"/>
@@ -2797,7 +2304,7 @@
         <w:rPr>
           <w:highlight w:val="green"/>
           <w:lang w:bidi="fa-IR"/>
-          <w:rPrChange w:id="94" w:author="Behrooz Raisdana" w:date="2024-06-04T21:55:00Z" w16du:dateUtc="2024-06-04T18:25:00Z">
+          <w:rPrChange w:id="89" w:author="Behrooz Raisdana" w:date="2024-06-04T21:55:00Z">
             <w:rPr>
               <w:highlight w:val="yellow"/>
               <w:lang w:bidi="fa-IR"/>
@@ -2810,7 +2317,7 @@
         <w:rPr>
           <w:highlight w:val="green"/>
           <w:lang w:bidi="fa-IR"/>
-          <w:rPrChange w:id="95" w:author="Behrooz Raisdana" w:date="2024-06-04T21:55:00Z" w16du:dateUtc="2024-06-04T18:25:00Z">
+          <w:rPrChange w:id="90" w:author="Behrooz Raisdana" w:date="2024-06-04T21:55:00Z">
             <w:rPr>
               <w:highlight w:val="yellow"/>
               <w:lang w:bidi="fa-IR"/>
@@ -2823,7 +2330,7 @@
         <w:rPr>
           <w:highlight w:val="green"/>
           <w:lang w:bidi="fa-IR"/>
-          <w:rPrChange w:id="96" w:author="Behrooz Raisdana" w:date="2024-06-04T21:55:00Z" w16du:dateUtc="2024-06-04T18:25:00Z">
+          <w:rPrChange w:id="91" w:author="Behrooz Raisdana" w:date="2024-06-04T21:55:00Z">
             <w:rPr>
               <w:highlight w:val="yellow"/>
               <w:lang w:bidi="fa-IR"/>
@@ -2836,7 +2343,7 @@
         <w:rPr>
           <w:highlight w:val="green"/>
           <w:lang w:bidi="fa-IR"/>
-          <w:rPrChange w:id="97" w:author="Behrooz Raisdana" w:date="2024-06-04T21:55:00Z" w16du:dateUtc="2024-06-04T18:25:00Z">
+          <w:rPrChange w:id="92" w:author="Behrooz Raisdana" w:date="2024-06-04T21:55:00Z">
             <w:rPr>
               <w:highlight w:val="yellow"/>
               <w:lang w:bidi="fa-IR"/>
@@ -2849,7 +2356,7 @@
         <w:rPr>
           <w:highlight w:val="green"/>
           <w:lang w:bidi="fa-IR"/>
-          <w:rPrChange w:id="98" w:author="Behrooz Raisdana" w:date="2024-06-04T21:55:00Z" w16du:dateUtc="2024-06-04T18:25:00Z">
+          <w:rPrChange w:id="93" w:author="Behrooz Raisdana" w:date="2024-06-04T21:55:00Z">
             <w:rPr>
               <w:highlight w:val="yellow"/>
               <w:lang w:bidi="fa-IR"/>
@@ -2862,7 +2369,7 @@
         <w:rPr>
           <w:highlight w:val="green"/>
           <w:lang w:bidi="fa-IR"/>
-          <w:rPrChange w:id="99" w:author="Behrooz Raisdana" w:date="2024-06-04T21:55:00Z" w16du:dateUtc="2024-06-04T18:25:00Z">
+          <w:rPrChange w:id="94" w:author="Behrooz Raisdana" w:date="2024-06-04T21:55:00Z">
             <w:rPr>
               <w:highlight w:val="yellow"/>
               <w:lang w:bidi="fa-IR"/>
@@ -2875,7 +2382,7 @@
         <w:rPr>
           <w:highlight w:val="green"/>
           <w:lang w:bidi="fa-IR"/>
-          <w:rPrChange w:id="100" w:author="Behrooz Raisdana" w:date="2024-06-04T21:55:00Z" w16du:dateUtc="2024-06-04T18:25:00Z">
+          <w:rPrChange w:id="95" w:author="Behrooz Raisdana" w:date="2024-06-04T21:55:00Z">
             <w:rPr>
               <w:highlight w:val="yellow"/>
               <w:lang w:bidi="fa-IR"/>
@@ -2888,7 +2395,7 @@
         <w:rPr>
           <w:highlight w:val="green"/>
           <w:lang w:bidi="fa-IR"/>
-          <w:rPrChange w:id="101" w:author="Behrooz Raisdana" w:date="2024-06-04T21:55:00Z" w16du:dateUtc="2024-06-04T18:25:00Z">
+          <w:rPrChange w:id="96" w:author="Behrooz Raisdana" w:date="2024-06-04T21:55:00Z">
             <w:rPr>
               <w:highlight w:val="yellow"/>
               <w:lang w:bidi="fa-IR"/>
@@ -2901,7 +2408,7 @@
         <w:rPr>
           <w:highlight w:val="green"/>
           <w:lang w:bidi="fa-IR"/>
-          <w:rPrChange w:id="102" w:author="Behrooz Raisdana" w:date="2024-06-04T21:55:00Z" w16du:dateUtc="2024-06-04T18:25:00Z">
+          <w:rPrChange w:id="97" w:author="Behrooz Raisdana" w:date="2024-06-04T21:55:00Z">
             <w:rPr>
               <w:highlight w:val="yellow"/>
               <w:lang w:bidi="fa-IR"/>
@@ -2914,7 +2421,7 @@
         <w:rPr>
           <w:highlight w:val="green"/>
           <w:lang w:bidi="fa-IR"/>
-          <w:rPrChange w:id="103" w:author="Behrooz Raisdana" w:date="2024-06-04T21:55:00Z" w16du:dateUtc="2024-06-04T18:25:00Z">
+          <w:rPrChange w:id="98" w:author="Behrooz Raisdana" w:date="2024-06-04T21:55:00Z">
             <w:rPr>
               <w:highlight w:val="yellow"/>
               <w:lang w:bidi="fa-IR"/>
@@ -2927,7 +2434,7 @@
         <w:rPr>
           <w:highlight w:val="green"/>
           <w:lang w:bidi="fa-IR"/>
-          <w:rPrChange w:id="104" w:author="Behrooz Raisdana" w:date="2024-06-04T21:55:00Z" w16du:dateUtc="2024-06-04T18:25:00Z">
+          <w:rPrChange w:id="99" w:author="Behrooz Raisdana" w:date="2024-06-04T21:55:00Z">
             <w:rPr>
               <w:highlight w:val="yellow"/>
               <w:lang w:bidi="fa-IR"/>
@@ -2943,18 +2450,18 @@
         <w:rPr>
           <w:highlight w:val="green"/>
           <w:lang w:bidi="fa-IR"/>
-          <w:rPrChange w:id="105" w:author="Behrooz Raisdana" w:date="2024-06-04T23:35:00Z" w16du:dateUtc="2024-06-04T20:05:00Z">
-            <w:rPr>
-              <w:lang w:bidi="fa-IR"/>
-            </w:rPr>
-          </w:rPrChange>
-        </w:rPr>
-      </w:pPr>
-      <w:r>
-        <w:rPr>
-          <w:highlight w:val="green"/>
-          <w:lang w:bidi="fa-IR"/>
-          <w:rPrChange w:id="106" w:author="Behrooz Raisdana" w:date="2024-06-04T23:35:00Z" w16du:dateUtc="2024-06-04T20:05:00Z">
+          <w:rPrChange w:id="100" w:author="Behrooz Raisdana" w:date="2024-06-04T23:35:00Z">
+            <w:rPr>
+              <w:lang w:bidi="fa-IR"/>
+            </w:rPr>
+          </w:rPrChange>
+        </w:rPr>
+      </w:pPr>
+      <w:r>
+        <w:rPr>
+          <w:highlight w:val="green"/>
+          <w:lang w:bidi="fa-IR"/>
+          <w:rPrChange w:id="101" w:author="Behrooz Raisdana" w:date="2024-06-04T23:35:00Z">
             <w:rPr>
               <w:lang w:bidi="fa-IR"/>
             </w:rPr>
@@ -2973,18 +2480,18 @@
         <w:rPr>
           <w:highlight w:val="green"/>
           <w:lang w:bidi="fa-IR"/>
-          <w:rPrChange w:id="107" w:author="Behrooz Raisdana" w:date="2024-06-04T23:35:00Z" w16du:dateUtc="2024-06-04T20:05:00Z">
-            <w:rPr>
-              <w:lang w:bidi="fa-IR"/>
-            </w:rPr>
-          </w:rPrChange>
-        </w:rPr>
-      </w:pPr>
-      <w:r>
-        <w:rPr>
-          <w:highlight w:val="green"/>
-          <w:lang w:bidi="fa-IR"/>
-          <w:rPrChange w:id="108" w:author="Behrooz Raisdana" w:date="2024-06-04T23:35:00Z" w16du:dateUtc="2024-06-04T20:05:00Z">
+          <w:rPrChange w:id="102" w:author="Behrooz Raisdana" w:date="2024-06-04T23:35:00Z">
+            <w:rPr>
+              <w:lang w:bidi="fa-IR"/>
+            </w:rPr>
+          </w:rPrChange>
+        </w:rPr>
+      </w:pPr>
+      <w:r>
+        <w:rPr>
+          <w:highlight w:val="green"/>
+          <w:lang w:bidi="fa-IR"/>
+          <w:rPrChange w:id="103" w:author="Behrooz Raisdana" w:date="2024-06-04T23:35:00Z">
             <w:rPr>
               <w:lang w:bidi="fa-IR"/>
             </w:rPr>
@@ -2996,7 +2503,7 @@
         <w:rPr>
           <w:highlight w:val="green"/>
           <w:lang w:bidi="fa-IR"/>
-          <w:rPrChange w:id="109" w:author="Behrooz Raisdana" w:date="2024-06-04T23:35:00Z" w16du:dateUtc="2024-06-04T20:05:00Z">
+          <w:rPrChange w:id="104" w:author="Behrooz Raisdana" w:date="2024-06-04T23:35:00Z">
             <w:rPr>
               <w:lang w:bidi="fa-IR"/>
             </w:rPr>
@@ -3008,7 +2515,7 @@
         <w:rPr>
           <w:highlight w:val="green"/>
           <w:lang w:bidi="fa-IR"/>
-          <w:rPrChange w:id="110" w:author="Behrooz Raisdana" w:date="2024-06-04T23:35:00Z" w16du:dateUtc="2024-06-04T20:05:00Z">
+          <w:rPrChange w:id="105" w:author="Behrooz Raisdana" w:date="2024-06-04T23:35:00Z">
             <w:rPr>
               <w:lang w:bidi="fa-IR"/>
             </w:rPr>
@@ -3027,18 +2534,18 @@
         <w:rPr>
           <w:highlight w:val="green"/>
           <w:lang w:bidi="fa-IR"/>
-          <w:rPrChange w:id="111" w:author="Behrooz Raisdana" w:date="2024-06-04T23:35:00Z" w16du:dateUtc="2024-06-04T20:05:00Z">
-            <w:rPr>
-              <w:lang w:bidi="fa-IR"/>
-            </w:rPr>
-          </w:rPrChange>
-        </w:rPr>
-      </w:pPr>
-      <w:r>
-        <w:rPr>
-          <w:highlight w:val="green"/>
-          <w:lang w:bidi="fa-IR"/>
-          <w:rPrChange w:id="112" w:author="Behrooz Raisdana" w:date="2024-06-04T23:35:00Z" w16du:dateUtc="2024-06-04T20:05:00Z">
+          <w:rPrChange w:id="106" w:author="Behrooz Raisdana" w:date="2024-06-04T23:35:00Z">
+            <w:rPr>
+              <w:lang w:bidi="fa-IR"/>
+            </w:rPr>
+          </w:rPrChange>
+        </w:rPr>
+      </w:pPr>
+      <w:r>
+        <w:rPr>
+          <w:highlight w:val="green"/>
+          <w:lang w:bidi="fa-IR"/>
+          <w:rPrChange w:id="107" w:author="Behrooz Raisdana" w:date="2024-06-04T23:35:00Z">
             <w:rPr>
               <w:lang w:bidi="fa-IR"/>
             </w:rPr>
@@ -3050,7 +2557,7 @@
         <w:rPr>
           <w:highlight w:val="green"/>
           <w:lang w:bidi="fa-IR"/>
-          <w:rPrChange w:id="113" w:author="Behrooz Raisdana" w:date="2024-06-04T23:35:00Z" w16du:dateUtc="2024-06-04T20:05:00Z">
+          <w:rPrChange w:id="108" w:author="Behrooz Raisdana" w:date="2024-06-04T23:35:00Z">
             <w:rPr>
               <w:lang w:bidi="fa-IR"/>
             </w:rPr>
@@ -3062,7 +2569,7 @@
         <w:rPr>
           <w:highlight w:val="green"/>
           <w:lang w:bidi="fa-IR"/>
-          <w:rPrChange w:id="114" w:author="Behrooz Raisdana" w:date="2024-06-04T23:35:00Z" w16du:dateUtc="2024-06-04T20:05:00Z">
+          <w:rPrChange w:id="109" w:author="Behrooz Raisdana" w:date="2024-06-04T23:35:00Z">
             <w:rPr>
               <w:lang w:bidi="fa-IR"/>
             </w:rPr>
@@ -3081,18 +2588,18 @@
         <w:rPr>
           <w:highlight w:val="green"/>
           <w:lang w:bidi="fa-IR"/>
-          <w:rPrChange w:id="115" w:author="Behrooz Raisdana" w:date="2024-06-04T23:35:00Z" w16du:dateUtc="2024-06-04T20:05:00Z">
-            <w:rPr>
-              <w:lang w:bidi="fa-IR"/>
-            </w:rPr>
-          </w:rPrChange>
-        </w:rPr>
-      </w:pPr>
-      <w:r>
-        <w:rPr>
-          <w:highlight w:val="green"/>
-          <w:lang w:bidi="fa-IR"/>
-          <w:rPrChange w:id="116" w:author="Behrooz Raisdana" w:date="2024-06-04T23:35:00Z" w16du:dateUtc="2024-06-04T20:05:00Z">
+          <w:rPrChange w:id="110" w:author="Behrooz Raisdana" w:date="2024-06-04T23:35:00Z">
+            <w:rPr>
+              <w:lang w:bidi="fa-IR"/>
+            </w:rPr>
+          </w:rPrChange>
+        </w:rPr>
+      </w:pPr>
+      <w:r>
+        <w:rPr>
+          <w:highlight w:val="green"/>
+          <w:lang w:bidi="fa-IR"/>
+          <w:rPrChange w:id="111" w:author="Behrooz Raisdana" w:date="2024-06-04T23:35:00Z">
             <w:rPr>
               <w:lang w:bidi="fa-IR"/>
             </w:rPr>
@@ -3104,7 +2611,7 @@
         <w:rPr>
           <w:highlight w:val="green"/>
           <w:lang w:bidi="fa-IR"/>
-          <w:rPrChange w:id="117" w:author="Behrooz Raisdana" w:date="2024-06-04T23:35:00Z" w16du:dateUtc="2024-06-04T20:05:00Z">
+          <w:rPrChange w:id="112" w:author="Behrooz Raisdana" w:date="2024-06-04T23:35:00Z">
             <w:rPr>
               <w:lang w:bidi="fa-IR"/>
             </w:rPr>
@@ -3156,25 +2663,7 @@
           <w:rtl/>
           <w:lang w:bidi="fa-IR"/>
         </w:rPr>
-        <w:t xml:space="preserve">ساعت کاری در هر روز هفته نرمال گروه را از زمان </w:t>
-      </w:r>
-      <w:proofErr w:type="spellStart"/>
-      <w:r>
-        <w:rPr>
-          <w:rFonts w:hint="cs"/>
-          <w:rtl/>
-          <w:lang w:bidi="fa-IR"/>
-        </w:rPr>
-        <w:t>لاگین</w:t>
-      </w:r>
-      <w:proofErr w:type="spellEnd"/>
-      <w:r>
-        <w:rPr>
-          <w:rFonts w:hint="cs"/>
-          <w:rtl/>
-          <w:lang w:bidi="fa-IR"/>
-        </w:rPr>
-        <w:t xml:space="preserve"> یک ماه قبل گروه استخراج می کنیم.</w:t>
+        <w:t>ساعت کاری در هر روز هفته نرمال گروه را از زمان لاگین یک ماه قبل گروه استخراج می کنیم.</w:t>
       </w:r>
     </w:p>
     <w:p>
@@ -3263,25 +2752,7 @@
           <w:rtl/>
           <w:lang w:bidi="fa-IR"/>
         </w:rPr>
-        <w:t xml:space="preserve">دسته بندی </w:t>
-      </w:r>
-      <w:proofErr w:type="spellStart"/>
-      <w:r>
-        <w:rPr>
-          <w:rFonts w:hint="cs"/>
-          <w:rtl/>
-          <w:lang w:bidi="fa-IR"/>
-        </w:rPr>
-        <w:t>کاربرها</w:t>
-      </w:r>
-      <w:proofErr w:type="spellEnd"/>
-      <w:r>
-        <w:rPr>
-          <w:rFonts w:hint="cs"/>
-          <w:rtl/>
-          <w:lang w:bidi="fa-IR"/>
-        </w:rPr>
-        <w:t xml:space="preserve"> بر اساس طول مدت کاری:</w:t>
+        <w:t>دسته بندی کاربرها بر اساس طول مدت کاری:</w:t>
       </w:r>
     </w:p>
     <w:p>
@@ -3296,23 +2767,13 @@
           <w:lang w:bidi="fa-IR"/>
         </w:rPr>
       </w:pPr>
-      <w:proofErr w:type="spellStart"/>
       <w:r>
         <w:rPr>
           <w:rFonts w:hint="cs"/>
           <w:rtl/>
           <w:lang w:bidi="fa-IR"/>
         </w:rPr>
-        <w:t>کاربرها</w:t>
-      </w:r>
-      <w:proofErr w:type="spellEnd"/>
-      <w:r>
-        <w:rPr>
-          <w:rFonts w:hint="cs"/>
-          <w:rtl/>
-          <w:lang w:bidi="fa-IR"/>
-        </w:rPr>
-        <w:t xml:space="preserve"> 80% در شیفت کاری 8 ساعته و 20% در شیفت کاری 16 ساعته کار می کنند.</w:t>
+        <w:t>کاربرها 80% در شیفت کاری 8 ساعته و 20% در شیفت کاری 16 ساعته کار می کنند.</w:t>
       </w:r>
     </w:p>
     <w:p>
@@ -3333,25 +2794,7 @@
           <w:rtl/>
           <w:lang w:bidi="fa-IR"/>
         </w:rPr>
-        <w:t xml:space="preserve">80% </w:t>
-      </w:r>
-      <w:proofErr w:type="spellStart"/>
-      <w:r>
-        <w:rPr>
-          <w:rFonts w:hint="cs"/>
-          <w:rtl/>
-          <w:lang w:bidi="fa-IR"/>
-        </w:rPr>
-        <w:t>کاربرها</w:t>
-      </w:r>
-      <w:proofErr w:type="spellEnd"/>
-      <w:r>
-        <w:rPr>
-          <w:rFonts w:hint="cs"/>
-          <w:rtl/>
-          <w:lang w:bidi="fa-IR"/>
-        </w:rPr>
-        <w:t xml:space="preserve"> زمان آغاز و پایان شیفت کاری آنها بر اساس روز هفته ثابت است و 20% در شیفت چرخشی کار می کنند.</w:t>
+        <w:t>80% کاربرها زمان آغاز و پایان شیفت کاری آنها بر اساس روز هفته ثابت است و 20% در شیفت چرخشی کار می کنند.</w:t>
       </w:r>
     </w:p>
     <w:p>
@@ -3372,25 +2815,7 @@
           <w:rtl/>
           <w:lang w:bidi="fa-IR"/>
         </w:rPr>
-        <w:t xml:space="preserve">دسته بندی </w:t>
-      </w:r>
-      <w:proofErr w:type="spellStart"/>
-      <w:r>
-        <w:rPr>
-          <w:rFonts w:hint="cs"/>
-          <w:rtl/>
-          <w:lang w:bidi="fa-IR"/>
-        </w:rPr>
-        <w:t>کاربرها</w:t>
-      </w:r>
-      <w:proofErr w:type="spellEnd"/>
-      <w:r>
-        <w:rPr>
-          <w:rFonts w:hint="cs"/>
-          <w:rtl/>
-          <w:lang w:bidi="fa-IR"/>
-        </w:rPr>
-        <w:t xml:space="preserve"> بر اساس تعداد دستگاهی که با آنها کار می کنند.</w:t>
+        <w:t>دسته بندی کاربرها بر اساس تعداد دستگاهی که با آنها کار می کنند.</w:t>
       </w:r>
     </w:p>
     <w:p>
@@ -3411,25 +2836,7 @@
           <w:rtl/>
           <w:lang w:bidi="fa-IR"/>
         </w:rPr>
-        <w:t xml:space="preserve">80% </w:t>
-      </w:r>
-      <w:proofErr w:type="spellStart"/>
-      <w:r>
-        <w:rPr>
-          <w:rFonts w:hint="cs"/>
-          <w:rtl/>
-          <w:lang w:bidi="fa-IR"/>
-        </w:rPr>
-        <w:t>کاربرها</w:t>
-      </w:r>
-      <w:proofErr w:type="spellEnd"/>
-      <w:r>
-        <w:rPr>
-          <w:rFonts w:hint="cs"/>
-          <w:rtl/>
-          <w:lang w:bidi="fa-IR"/>
-        </w:rPr>
-        <w:t xml:space="preserve"> در 95% مواقع یک دستگاه </w:t>
+        <w:t xml:space="preserve">80% کاربرها در 95% مواقع یک دستگاه </w:t>
       </w:r>
     </w:p>
     <w:p>
@@ -3546,23 +2953,30 @@
           <w:lang w:bidi="fa-IR"/>
         </w:rPr>
       </w:pPr>
-      <w:proofErr w:type="spellStart"/>
       <w:r>
         <w:rPr>
           <w:rFonts w:hint="cs"/>
           <w:rtl/>
           <w:lang w:bidi="fa-IR"/>
         </w:rPr>
-        <w:t>انومالی</w:t>
-      </w:r>
-      <w:proofErr w:type="spellEnd"/>
+        <w:t>انومالی یک کاربر:</w:t>
+      </w:r>
+    </w:p>
+    <w:p>
+      <w:pPr>
+        <w:bidi/>
+        <w:rPr>
+          <w:rtl/>
+          <w:lang w:bidi="fa-IR"/>
+        </w:rPr>
+      </w:pPr>
       <w:r>
         <w:rPr>
           <w:rFonts w:hint="cs"/>
           <w:rtl/>
           <w:lang w:bidi="fa-IR"/>
         </w:rPr>
-        <w:t xml:space="preserve"> یک کاربر:</w:t>
+        <w:t>تعداد لاگین در روزش از حد نرمال فاصله داشته باشد.</w:t>
       </w:r>
     </w:p>
     <w:p>
@@ -3579,25 +2993,57 @@
           <w:rtl/>
           <w:lang w:bidi="fa-IR"/>
         </w:rPr>
-        <w:t xml:space="preserve">تعداد </w:t>
-      </w:r>
-      <w:proofErr w:type="spellStart"/>
+        <w:t xml:space="preserve">خارج از تعداد نرمال در خارج از بازه زمانی نرمال به ایستگاه های کاری لاگین بنماید. </w:t>
+      </w:r>
+    </w:p>
+    <w:p>
+      <w:pPr>
+        <w:bidi/>
+        <w:rPr>
+          <w:rtl/>
+          <w:lang w:bidi="fa-IR"/>
+        </w:rPr>
+      </w:pPr>
       <w:r>
         <w:rPr>
           <w:rFonts w:hint="cs"/>
           <w:rtl/>
           <w:lang w:bidi="fa-IR"/>
         </w:rPr>
-        <w:t>لاگین</w:t>
-      </w:r>
-      <w:proofErr w:type="spellEnd"/>
+        <w:t>به تعداد ایستگاه های کاری بیشتر از حد نرمال لاگین کرده باشد.</w:t>
+      </w:r>
+    </w:p>
+    <w:p>
+      <w:pPr>
+        <w:bidi/>
+        <w:rPr>
+          <w:rtl/>
+          <w:lang w:bidi="fa-IR"/>
+        </w:rPr>
+      </w:pPr>
       <w:r>
         <w:rPr>
           <w:rFonts w:hint="cs"/>
           <w:rtl/>
           <w:lang w:bidi="fa-IR"/>
         </w:rPr>
-        <w:t xml:space="preserve"> در روزش از حد نرمال فاصله داشته باشد.</w:t>
+        <w:t>اگر دستگاه هایی که به آنها لاگین می کرده است غیر حساس باشند و</w:t>
+      </w:r>
+      <w:r>
+        <w:rPr>
+          <w:rFonts w:hint="cs"/>
+          <w:rtl/>
+          <w:lang w:bidi="fa-IR"/>
+        </w:rPr>
+        <w:t xml:space="preserve"> ناگهان</w:t>
+      </w:r>
+      <w:r>
+        <w:rPr>
+          <w:rFonts w:hint="cs"/>
+          <w:rtl/>
+          <w:lang w:bidi="fa-IR"/>
+        </w:rPr>
+        <w:t xml:space="preserve"> به یک سرور حساس لاگین بنماید.</w:t>
       </w:r>
     </w:p>
     <w:p>
@@ -3614,43 +3060,83 @@
           <w:rtl/>
           <w:lang w:bidi="fa-IR"/>
         </w:rPr>
-        <w:t xml:space="preserve">خارج از تعداد نرمال در خارج از بازه زمانی نرمال به ایستگاه های کاری </w:t>
-      </w:r>
-      <w:proofErr w:type="spellStart"/>
+        <w:t xml:space="preserve">زمانی بین جابجایی: </w:t>
+      </w:r>
+    </w:p>
+    <w:p>
+      <w:pPr>
+        <w:bidi/>
+        <w:rPr>
+          <w:rtl/>
+          <w:lang w:bidi="fa-IR"/>
+        </w:rPr>
+      </w:pPr>
       <w:r>
         <w:rPr>
           <w:rFonts w:hint="cs"/>
           <w:rtl/>
           <w:lang w:bidi="fa-IR"/>
         </w:rPr>
-        <w:t>لاگین</w:t>
-      </w:r>
-      <w:proofErr w:type="spellEnd"/>
+        <w:t>بازه نرمال فاصله بین لاگین های متوالی به دستگاه های مختلف توسط یک کاربر معیار دسته بندی کاربرها در گروه های مختلف باشد.</w:t>
+      </w:r>
+    </w:p>
+    <w:p>
+      <w:pPr>
+        <w:bidi/>
+        <w:rPr>
+          <w:rtl/>
+          <w:lang w:bidi="fa-IR"/>
+        </w:rPr>
+      </w:pPr>
       <w:r>
         <w:rPr>
           <w:rFonts w:hint="cs"/>
           <w:rtl/>
           <w:lang w:bidi="fa-IR"/>
         </w:rPr>
-        <w:t xml:space="preserve"> </w:t>
-      </w:r>
-      <w:proofErr w:type="spellStart"/>
+        <w:t>بازه زمانی نرمال فاصله بین اتصال دوکاربر متفاوت به یک دستگاه معیار دسته بندی دستگاه ها باشد.</w:t>
+      </w:r>
+    </w:p>
+    <w:p>
+      <w:pPr>
+        <w:bidi/>
+        <w:rPr>
+          <w:lang w:bidi="fa-IR"/>
+        </w:rPr>
+      </w:pPr>
+    </w:p>
+    <w:p>
+      <w:pPr>
+        <w:bidi/>
+        <w:rPr>
+          <w:rtl/>
+          <w:lang w:bidi="fa-IR"/>
+        </w:rPr>
+      </w:pPr>
       <w:r>
         <w:rPr>
           <w:rFonts w:hint="cs"/>
           <w:rtl/>
           <w:lang w:bidi="fa-IR"/>
         </w:rPr>
-        <w:t>بنماید</w:t>
-      </w:r>
-      <w:proofErr w:type="spellEnd"/>
+        <w:t>بازه نرمال لاگین کاربر در 7 روز گذشته: میانه، میانگین، انحراف معیار، تیزی و خمیدگی</w:t>
+      </w:r>
+    </w:p>
+    <w:p>
+      <w:pPr>
+        <w:bidi/>
+        <w:rPr>
+          <w:rtl/>
+          <w:lang w:bidi="fa-IR"/>
+        </w:rPr>
+      </w:pPr>
       <w:r>
         <w:rPr>
           <w:rFonts w:hint="cs"/>
           <w:rtl/>
           <w:lang w:bidi="fa-IR"/>
         </w:rPr>
-        <w:t xml:space="preserve">. </w:t>
+        <w:t>تغییر شیفت کاری چقدر انحراف ایجاد می نماید؟</w:t>
       </w:r>
     </w:p>
     <w:p>
@@ -3667,385 +3153,891 @@
           <w:rtl/>
           <w:lang w:bidi="fa-IR"/>
         </w:rPr>
-        <w:t xml:space="preserve">به تعداد ایستگاه های کاری بیشتر از حد نرمال </w:t>
-      </w:r>
-      <w:proofErr w:type="spellStart"/>
+        <w:t xml:space="preserve">تعداد لاگین نرمال کاربر: </w:t>
+      </w:r>
+    </w:p>
+    <w:p>
+      <w:pPr>
+        <w:bidi/>
+        <w:rPr>
+          <w:rtl/>
+          <w:lang w:bidi="fa-IR"/>
+        </w:rPr>
+      </w:pPr>
       <w:r>
         <w:rPr>
           <w:rFonts w:hint="cs"/>
           <w:rtl/>
           <w:lang w:bidi="fa-IR"/>
         </w:rPr>
-        <w:t>لاگین</w:t>
-      </w:r>
-      <w:proofErr w:type="spellEnd"/>
+        <w:t>انومالی:</w:t>
+      </w:r>
+    </w:p>
+    <w:p>
+      <w:pPr>
+        <w:bidi/>
+        <w:rPr>
+          <w:ins w:id="113" w:author="Behrooz Raiesdana" w:date="2024-06-05T18:32:00Z"/>
+          <w:lang w:bidi="fa-IR"/>
+        </w:rPr>
+      </w:pPr>
       <w:r>
         <w:rPr>
           <w:rFonts w:hint="cs"/>
           <w:rtl/>
           <w:lang w:bidi="fa-IR"/>
         </w:rPr>
-        <w:t xml:space="preserve"> کرده باشد.</w:t>
+        <w:t>تعداد دستگاهی که کاربر در یک ساعت استفاده کرده خارج از 95% نرمال باشد.</w:t>
       </w:r>
     </w:p>
     <w:p>
       <w:pPr>
         <w:bidi/>
         <w:rPr>
-          <w:rtl/>
-          <w:lang w:bidi="fa-IR"/>
-        </w:rPr>
-      </w:pPr>
-      <w:r>
-        <w:rPr>
-          <w:rFonts w:hint="cs"/>
-          <w:rtl/>
-          <w:lang w:bidi="fa-IR"/>
-        </w:rPr>
-        <w:t xml:space="preserve">اگر دستگاه </w:t>
-      </w:r>
-      <w:proofErr w:type="spellStart"/>
-      <w:r>
-        <w:rPr>
-          <w:rFonts w:hint="cs"/>
-          <w:rtl/>
-          <w:lang w:bidi="fa-IR"/>
-        </w:rPr>
-        <w:t>هایی</w:t>
-      </w:r>
-      <w:proofErr w:type="spellEnd"/>
-      <w:r>
-        <w:rPr>
-          <w:rFonts w:hint="cs"/>
-          <w:rtl/>
-          <w:lang w:bidi="fa-IR"/>
-        </w:rPr>
-        <w:t xml:space="preserve"> که به آنها </w:t>
-      </w:r>
-      <w:proofErr w:type="spellStart"/>
-      <w:r>
-        <w:rPr>
-          <w:rFonts w:hint="cs"/>
-          <w:rtl/>
-          <w:lang w:bidi="fa-IR"/>
-        </w:rPr>
-        <w:t>لاگین</w:t>
-      </w:r>
-      <w:proofErr w:type="spellEnd"/>
-      <w:r>
-        <w:rPr>
-          <w:rFonts w:hint="cs"/>
-          <w:rtl/>
-          <w:lang w:bidi="fa-IR"/>
-        </w:rPr>
-        <w:t xml:space="preserve"> می کرده است غیر حساس باشند و</w:t>
-      </w:r>
-      <w:r>
-        <w:rPr>
-          <w:rFonts w:hint="cs"/>
-          <w:rtl/>
-          <w:lang w:bidi="fa-IR"/>
-        </w:rPr>
-        <w:t xml:space="preserve"> ناگهان</w:t>
-      </w:r>
-      <w:r>
-        <w:rPr>
-          <w:rFonts w:hint="cs"/>
-          <w:rtl/>
-          <w:lang w:bidi="fa-IR"/>
-        </w:rPr>
-        <w:t xml:space="preserve"> به یک سرور حساس </w:t>
-      </w:r>
-      <w:proofErr w:type="spellStart"/>
-      <w:r>
-        <w:rPr>
-          <w:rFonts w:hint="cs"/>
-          <w:rtl/>
-          <w:lang w:bidi="fa-IR"/>
-        </w:rPr>
-        <w:t>لاگین</w:t>
-      </w:r>
-      <w:proofErr w:type="spellEnd"/>
-      <w:r>
-        <w:rPr>
-          <w:rFonts w:hint="cs"/>
-          <w:rtl/>
-          <w:lang w:bidi="fa-IR"/>
-        </w:rPr>
-        <w:t xml:space="preserve"> </w:t>
-      </w:r>
-      <w:proofErr w:type="spellStart"/>
-      <w:r>
-        <w:rPr>
-          <w:rFonts w:hint="cs"/>
-          <w:rtl/>
-          <w:lang w:bidi="fa-IR"/>
-        </w:rPr>
-        <w:t>بنماید</w:t>
-      </w:r>
-      <w:proofErr w:type="spellEnd"/>
-      <w:r>
-        <w:rPr>
-          <w:rFonts w:hint="cs"/>
-          <w:rtl/>
-          <w:lang w:bidi="fa-IR"/>
-        </w:rPr>
-        <w:t>.</w:t>
-      </w:r>
-    </w:p>
-    <w:p>
-      <w:pPr>
-        <w:bidi/>
-        <w:rPr>
-          <w:rtl/>
-          <w:lang w:bidi="fa-IR"/>
-        </w:rPr>
-      </w:pPr>
-      <w:r>
-        <w:rPr>
-          <w:rFonts w:hint="cs"/>
-          <w:rtl/>
-          <w:lang w:bidi="fa-IR"/>
-        </w:rPr>
-        <w:t xml:space="preserve">زمانی بین جابجایی: </w:t>
-      </w:r>
-    </w:p>
-    <w:p>
-      <w:pPr>
-        <w:bidi/>
-        <w:rPr>
-          <w:rtl/>
-          <w:lang w:bidi="fa-IR"/>
-        </w:rPr>
-      </w:pPr>
-      <w:r>
-        <w:rPr>
-          <w:rFonts w:hint="cs"/>
-          <w:rtl/>
-          <w:lang w:bidi="fa-IR"/>
-        </w:rPr>
-        <w:t xml:space="preserve">بازه نرمال فاصله بین </w:t>
-      </w:r>
-      <w:proofErr w:type="spellStart"/>
-      <w:r>
-        <w:rPr>
-          <w:rFonts w:hint="cs"/>
-          <w:rtl/>
-          <w:lang w:bidi="fa-IR"/>
-        </w:rPr>
-        <w:t>لاگین</w:t>
-      </w:r>
-      <w:proofErr w:type="spellEnd"/>
-      <w:r>
-        <w:rPr>
-          <w:rFonts w:hint="cs"/>
-          <w:rtl/>
-          <w:lang w:bidi="fa-IR"/>
-        </w:rPr>
-        <w:t xml:space="preserve"> های متوالی به دستگاه های مختلف توسط یک کاربر معیار دسته بندی </w:t>
-      </w:r>
-      <w:proofErr w:type="spellStart"/>
-      <w:r>
-        <w:rPr>
-          <w:rFonts w:hint="cs"/>
-          <w:rtl/>
-          <w:lang w:bidi="fa-IR"/>
-        </w:rPr>
-        <w:t>کاربرها</w:t>
-      </w:r>
-      <w:proofErr w:type="spellEnd"/>
-      <w:r>
-        <w:rPr>
-          <w:rFonts w:hint="cs"/>
-          <w:rtl/>
-          <w:lang w:bidi="fa-IR"/>
-        </w:rPr>
-        <w:t xml:space="preserve"> در گروه های مختلف باشد.</w:t>
-      </w:r>
-    </w:p>
-    <w:p>
-      <w:pPr>
-        <w:bidi/>
-        <w:rPr>
-          <w:rtl/>
-          <w:lang w:bidi="fa-IR"/>
-        </w:rPr>
-      </w:pPr>
-      <w:r>
-        <w:rPr>
-          <w:rFonts w:hint="cs"/>
-          <w:rtl/>
-          <w:lang w:bidi="fa-IR"/>
-        </w:rPr>
-        <w:t xml:space="preserve">بازه زمانی نرمال فاصله بین اتصال </w:t>
-      </w:r>
-      <w:proofErr w:type="spellStart"/>
-      <w:r>
-        <w:rPr>
-          <w:rFonts w:hint="cs"/>
-          <w:rtl/>
-          <w:lang w:bidi="fa-IR"/>
-        </w:rPr>
-        <w:t>دوکاربر</w:t>
-      </w:r>
-      <w:proofErr w:type="spellEnd"/>
-      <w:r>
-        <w:rPr>
-          <w:rFonts w:hint="cs"/>
-          <w:rtl/>
-          <w:lang w:bidi="fa-IR"/>
-        </w:rPr>
-        <w:t xml:space="preserve"> متفاوت به یک دستگاه معیار دسته بندی دستگاه ها باشد.</w:t>
-      </w:r>
-    </w:p>
-    <w:p>
-      <w:pPr>
-        <w:bidi/>
-        <w:rPr>
-          <w:lang w:bidi="fa-IR"/>
-        </w:rPr>
-      </w:pPr>
-    </w:p>
-    <w:p>
-      <w:pPr>
-        <w:bidi/>
-        <w:rPr>
-          <w:rtl/>
-          <w:lang w:bidi="fa-IR"/>
-        </w:rPr>
-      </w:pPr>
-      <w:r>
-        <w:rPr>
-          <w:rFonts w:hint="cs"/>
-          <w:rtl/>
-          <w:lang w:bidi="fa-IR"/>
-        </w:rPr>
-        <w:t xml:space="preserve">بازه نرمال </w:t>
-      </w:r>
-      <w:proofErr w:type="spellStart"/>
-      <w:r>
-        <w:rPr>
-          <w:rFonts w:hint="cs"/>
-          <w:rtl/>
-          <w:lang w:bidi="fa-IR"/>
-        </w:rPr>
-        <w:t>لاگین</w:t>
-      </w:r>
-      <w:proofErr w:type="spellEnd"/>
-      <w:r>
-        <w:rPr>
-          <w:rFonts w:hint="cs"/>
-          <w:rtl/>
-          <w:lang w:bidi="fa-IR"/>
-        </w:rPr>
-        <w:t xml:space="preserve"> کاربر در 7 روز گذشته: میانه، میانگین، انحراف معیار، تیزی و </w:t>
-      </w:r>
-      <w:proofErr w:type="spellStart"/>
-      <w:r>
-        <w:rPr>
-          <w:rFonts w:hint="cs"/>
-          <w:rtl/>
-          <w:lang w:bidi="fa-IR"/>
-        </w:rPr>
-        <w:t>خمیدگی</w:t>
-      </w:r>
-      <w:proofErr w:type="spellEnd"/>
-    </w:p>
-    <w:p>
-      <w:pPr>
-        <w:bidi/>
-        <w:rPr>
-          <w:rtl/>
-          <w:lang w:bidi="fa-IR"/>
-        </w:rPr>
-      </w:pPr>
-      <w:r>
-        <w:rPr>
-          <w:rFonts w:hint="cs"/>
-          <w:rtl/>
-          <w:lang w:bidi="fa-IR"/>
-        </w:rPr>
-        <w:t>تغییر شیفت کاری چقدر انحراف ایجاد می نماید؟</w:t>
-      </w:r>
-    </w:p>
-    <w:p>
-      <w:pPr>
-        <w:bidi/>
-        <w:rPr>
-          <w:rtl/>
-          <w:lang w:bidi="fa-IR"/>
-        </w:rPr>
-      </w:pPr>
-      <w:r>
-        <w:rPr>
-          <w:rFonts w:hint="cs"/>
-          <w:rtl/>
-          <w:lang w:bidi="fa-IR"/>
-        </w:rPr>
-        <w:t xml:space="preserve">تعداد </w:t>
-      </w:r>
-      <w:proofErr w:type="spellStart"/>
-      <w:r>
-        <w:rPr>
-          <w:rFonts w:hint="cs"/>
-          <w:rtl/>
-          <w:lang w:bidi="fa-IR"/>
-        </w:rPr>
-        <w:t>لاگین</w:t>
-      </w:r>
-      <w:proofErr w:type="spellEnd"/>
-      <w:r>
-        <w:rPr>
-          <w:rFonts w:hint="cs"/>
-          <w:rtl/>
-          <w:lang w:bidi="fa-IR"/>
-        </w:rPr>
-        <w:t xml:space="preserve"> نرمال کاربر: </w:t>
-      </w:r>
-    </w:p>
-    <w:p>
-      <w:pPr>
-        <w:bidi/>
-        <w:rPr>
-          <w:rtl/>
-          <w:lang w:bidi="fa-IR"/>
-        </w:rPr>
-      </w:pPr>
-      <w:proofErr w:type="spellStart"/>
-      <w:r>
-        <w:rPr>
-          <w:rFonts w:hint="cs"/>
-          <w:rtl/>
-          <w:lang w:bidi="fa-IR"/>
-        </w:rPr>
-        <w:t>انومالی</w:t>
-      </w:r>
-      <w:proofErr w:type="spellEnd"/>
-      <w:r>
-        <w:rPr>
-          <w:rFonts w:hint="cs"/>
-          <w:rtl/>
-          <w:lang w:bidi="fa-IR"/>
-        </w:rPr>
-        <w:t>:</w:t>
-      </w:r>
-    </w:p>
-    <w:p>
-      <w:pPr>
-        <w:bidi/>
-        <w:rPr>
-          <w:rtl/>
-          <w:lang w:bidi="fa-IR"/>
-        </w:rPr>
-      </w:pPr>
-      <w:r>
-        <w:rPr>
-          <w:rFonts w:hint="cs"/>
-          <w:rtl/>
-          <w:lang w:bidi="fa-IR"/>
-        </w:rPr>
-        <w:t>تعداد دستگاهی که کاربر در یک ساعت استفاده کرده خارج از 95% نرمال باشد.</w:t>
-      </w:r>
+          <w:ins w:id="114" w:author="Behrooz Raiesdana" w:date="2024-06-05T18:32:00Z"/>
+          <w:lang w:bidi="fa-IR"/>
+        </w:rPr>
+      </w:pPr>
+    </w:p>
+    <w:p>
+      <w:pPr>
+        <w:rPr>
+          <w:ins w:id="115" w:author="Behrooz Raiesdana" w:date="2024-06-05T18:32:00Z"/>
+          <w:lang w:bidi="fa-IR"/>
+        </w:rPr>
+        <w:pPrChange w:id="116" w:author="Behrooz Raiesdana" w:date="2024-06-05T18:32:00Z">
+          <w:pPr>
+            <w:bidi/>
+          </w:pPr>
+        </w:pPrChange>
+      </w:pPr>
+      <w:ins w:id="117" w:author="Behrooz Raiesdana" w:date="2024-06-05T18:32:00Z">
+        <w:r>
+          <w:rPr>
+            <w:lang w:bidi="fa-IR"/>
+          </w:rPr>
+          <w:t>When you do not know the number of clusters beforehand, you should consider using clustering algorithms that are capable of determining the number of clusters automatically. Here are some algorithms that are suitable for this scenario</w:t>
+        </w:r>
+        <w:r>
+          <w:rPr>
+            <w:rFonts w:cs="Arial"/>
+            <w:rtl/>
+            <w:lang w:bidi="fa-IR"/>
+          </w:rPr>
+          <w:t>:</w:t>
+        </w:r>
+      </w:ins>
+    </w:p>
+    <w:p>
+      <w:pPr>
+        <w:rPr>
+          <w:ins w:id="118" w:author="Behrooz Raiesdana" w:date="2024-06-05T18:32:00Z"/>
+          <w:lang w:bidi="fa-IR"/>
+        </w:rPr>
+        <w:pPrChange w:id="119" w:author="Behrooz Raiesdana" w:date="2024-06-05T18:32:00Z">
+          <w:pPr>
+            <w:bidi/>
+          </w:pPr>
+        </w:pPrChange>
+      </w:pPr>
+    </w:p>
+    <w:p>
+      <w:pPr>
+        <w:rPr>
+          <w:ins w:id="120" w:author="Behrooz Raiesdana" w:date="2024-06-05T18:32:00Z"/>
+          <w:lang w:bidi="fa-IR"/>
+        </w:rPr>
+        <w:pPrChange w:id="121" w:author="Behrooz Raiesdana" w:date="2024-06-05T18:32:00Z">
+          <w:pPr>
+            <w:bidi/>
+          </w:pPr>
+        </w:pPrChange>
+      </w:pPr>
+      <w:ins w:id="122" w:author="Behrooz Raiesdana" w:date="2024-06-05T18:32:00Z">
+        <w:r>
+          <w:rPr>
+            <w:rFonts w:cs="Arial"/>
+            <w:rtl/>
+            <w:lang w:bidi="fa-IR"/>
+          </w:rPr>
+          <w:t>1. **</w:t>
+        </w:r>
+        <w:r>
+          <w:rPr>
+            <w:lang w:bidi="fa-IR"/>
+          </w:rPr>
+          <w:t>DBSCAN (Density-Based Spatial Clustering of Applications with Noise)</w:t>
+        </w:r>
+        <w:r>
+          <w:rPr>
+            <w:rFonts w:cs="Arial"/>
+            <w:rtl/>
+            <w:lang w:bidi="fa-IR"/>
+          </w:rPr>
+          <w:t>**:</w:t>
+        </w:r>
+      </w:ins>
+    </w:p>
+    <w:p>
+      <w:pPr>
+        <w:rPr>
+          <w:ins w:id="123" w:author="Behrooz Raiesdana" w:date="2024-06-05T18:32:00Z"/>
+          <w:lang w:bidi="fa-IR"/>
+        </w:rPr>
+        <w:pPrChange w:id="124" w:author="Behrooz Raiesdana" w:date="2024-06-05T18:32:00Z">
+          <w:pPr>
+            <w:bidi/>
+          </w:pPr>
+        </w:pPrChange>
+      </w:pPr>
+      <w:ins w:id="125" w:author="Behrooz Raiesdana" w:date="2024-06-05T18:32:00Z">
+        <w:r>
+          <w:rPr>
+            <w:rFonts w:cs="Arial"/>
+            <w:rtl/>
+            <w:lang w:bidi="fa-IR"/>
+          </w:rPr>
+          <w:t xml:space="preserve">   - </w:t>
+        </w:r>
+        <w:r>
+          <w:rPr>
+            <w:lang w:bidi="fa-IR"/>
+          </w:rPr>
+          <w:t>DBSCAN does not require specifying the number of clusters in advance</w:t>
+        </w:r>
+        <w:r>
+          <w:rPr>
+            <w:rFonts w:cs="Arial"/>
+            <w:rtl/>
+            <w:lang w:bidi="fa-IR"/>
+          </w:rPr>
+          <w:t>.</w:t>
+        </w:r>
+      </w:ins>
+    </w:p>
+    <w:p>
+      <w:pPr>
+        <w:rPr>
+          <w:ins w:id="126" w:author="Behrooz Raiesdana" w:date="2024-06-05T18:32:00Z"/>
+          <w:lang w:bidi="fa-IR"/>
+        </w:rPr>
+        <w:pPrChange w:id="127" w:author="Behrooz Raiesdana" w:date="2024-06-05T18:32:00Z">
+          <w:pPr>
+            <w:bidi/>
+          </w:pPr>
+        </w:pPrChange>
+      </w:pPr>
+      <w:ins w:id="128" w:author="Behrooz Raiesdana" w:date="2024-06-05T18:32:00Z">
+        <w:r>
+          <w:rPr>
+            <w:rFonts w:cs="Arial"/>
+            <w:rtl/>
+            <w:lang w:bidi="fa-IR"/>
+          </w:rPr>
+          <w:t xml:space="preserve">   - </w:t>
+        </w:r>
+        <w:r>
+          <w:rPr>
+            <w:lang w:bidi="fa-IR"/>
+          </w:rPr>
+          <w:t>It groups together closely packed points based on a specified distance measure and identifies noise points as outliers</w:t>
+        </w:r>
+        <w:r>
+          <w:rPr>
+            <w:rFonts w:cs="Arial"/>
+            <w:rtl/>
+            <w:lang w:bidi="fa-IR"/>
+          </w:rPr>
+          <w:t>.</w:t>
+        </w:r>
+      </w:ins>
+    </w:p>
+    <w:p>
+      <w:pPr>
+        <w:rPr>
+          <w:ins w:id="129" w:author="Behrooz Raiesdana" w:date="2024-06-05T18:32:00Z"/>
+          <w:lang w:bidi="fa-IR"/>
+        </w:rPr>
+        <w:pPrChange w:id="130" w:author="Behrooz Raiesdana" w:date="2024-06-05T18:32:00Z">
+          <w:pPr>
+            <w:bidi/>
+          </w:pPr>
+        </w:pPrChange>
+      </w:pPr>
+      <w:ins w:id="131" w:author="Behrooz Raiesdana" w:date="2024-06-05T18:32:00Z">
+        <w:r>
+          <w:rPr>
+            <w:rFonts w:cs="Arial"/>
+            <w:rtl/>
+            <w:lang w:bidi="fa-IR"/>
+          </w:rPr>
+          <w:t xml:space="preserve">   - </w:t>
+        </w:r>
+        <w:r>
+          <w:rPr>
+            <w:lang w:bidi="fa-IR"/>
+          </w:rPr>
+          <w:t>It's effective for datasets with varying cluster densities and irregularly shaped clusters</w:t>
+        </w:r>
+        <w:r>
+          <w:rPr>
+            <w:rFonts w:cs="Arial"/>
+            <w:rtl/>
+            <w:lang w:bidi="fa-IR"/>
+          </w:rPr>
+          <w:t>.</w:t>
+        </w:r>
+      </w:ins>
+    </w:p>
+    <w:p>
+      <w:pPr>
+        <w:rPr>
+          <w:ins w:id="132" w:author="Behrooz Raiesdana" w:date="2024-06-05T18:32:00Z"/>
+          <w:lang w:bidi="fa-IR"/>
+        </w:rPr>
+        <w:pPrChange w:id="133" w:author="Behrooz Raiesdana" w:date="2024-06-05T18:32:00Z">
+          <w:pPr>
+            <w:bidi/>
+          </w:pPr>
+        </w:pPrChange>
+      </w:pPr>
+    </w:p>
+    <w:p>
+      <w:pPr>
+        <w:rPr>
+          <w:ins w:id="134" w:author="Behrooz Raiesdana" w:date="2024-06-05T18:32:00Z"/>
+          <w:lang w:bidi="fa-IR"/>
+        </w:rPr>
+        <w:pPrChange w:id="135" w:author="Behrooz Raiesdana" w:date="2024-06-05T18:32:00Z">
+          <w:pPr>
+            <w:bidi/>
+          </w:pPr>
+        </w:pPrChange>
+      </w:pPr>
+      <w:ins w:id="136" w:author="Behrooz Raiesdana" w:date="2024-06-05T18:32:00Z">
+        <w:r>
+          <w:rPr>
+            <w:rFonts w:cs="Arial"/>
+            <w:rtl/>
+            <w:lang w:bidi="fa-IR"/>
+          </w:rPr>
+          <w:t>2. **</w:t>
+        </w:r>
+        <w:r>
+          <w:rPr>
+            <w:lang w:bidi="fa-IR"/>
+          </w:rPr>
+          <w:t>Mean Shift</w:t>
+        </w:r>
+        <w:r>
+          <w:rPr>
+            <w:rFonts w:cs="Arial"/>
+            <w:rtl/>
+            <w:lang w:bidi="fa-IR"/>
+          </w:rPr>
+          <w:t>**:</w:t>
+        </w:r>
+      </w:ins>
+    </w:p>
+    <w:p>
+      <w:pPr>
+        <w:rPr>
+          <w:ins w:id="137" w:author="Behrooz Raiesdana" w:date="2024-06-05T18:32:00Z"/>
+          <w:lang w:bidi="fa-IR"/>
+        </w:rPr>
+        <w:pPrChange w:id="138" w:author="Behrooz Raiesdana" w:date="2024-06-05T18:32:00Z">
+          <w:pPr>
+            <w:bidi/>
+          </w:pPr>
+        </w:pPrChange>
+      </w:pPr>
+      <w:ins w:id="139" w:author="Behrooz Raiesdana" w:date="2024-06-05T18:32:00Z">
+        <w:r>
+          <w:rPr>
+            <w:rFonts w:cs="Arial"/>
+            <w:rtl/>
+            <w:lang w:bidi="fa-IR"/>
+          </w:rPr>
+          <w:t xml:space="preserve">   - </w:t>
+        </w:r>
+        <w:r>
+          <w:rPr>
+            <w:lang w:bidi="fa-IR"/>
+          </w:rPr>
+          <w:t>Mean Shift is a non-parametric clustering technique that doesn't require specifying the number of clusters</w:t>
+        </w:r>
+        <w:r>
+          <w:rPr>
+            <w:rFonts w:cs="Arial"/>
+            <w:rtl/>
+            <w:lang w:bidi="fa-IR"/>
+          </w:rPr>
+          <w:t>.</w:t>
+        </w:r>
+      </w:ins>
+    </w:p>
+    <w:p>
+      <w:pPr>
+        <w:rPr>
+          <w:ins w:id="140" w:author="Behrooz Raiesdana" w:date="2024-06-05T18:32:00Z"/>
+          <w:lang w:bidi="fa-IR"/>
+        </w:rPr>
+        <w:pPrChange w:id="141" w:author="Behrooz Raiesdana" w:date="2024-06-05T18:32:00Z">
+          <w:pPr>
+            <w:bidi/>
+          </w:pPr>
+        </w:pPrChange>
+      </w:pPr>
+      <w:ins w:id="142" w:author="Behrooz Raiesdana" w:date="2024-06-05T18:32:00Z">
+        <w:r>
+          <w:rPr>
+            <w:rFonts w:cs="Arial"/>
+            <w:rtl/>
+            <w:lang w:bidi="fa-IR"/>
+          </w:rPr>
+          <w:t xml:space="preserve">   - </w:t>
+        </w:r>
+        <w:r>
+          <w:rPr>
+            <w:lang w:bidi="fa-IR"/>
+          </w:rPr>
+          <w:t>It iteratively shifts centroids to the mode of the data distribution, converging towards the densest regions of the data</w:t>
+        </w:r>
+        <w:r>
+          <w:rPr>
+            <w:rFonts w:cs="Arial"/>
+            <w:rtl/>
+            <w:lang w:bidi="fa-IR"/>
+          </w:rPr>
+          <w:t>.</w:t>
+        </w:r>
+      </w:ins>
+    </w:p>
+    <w:p>
+      <w:pPr>
+        <w:rPr>
+          <w:ins w:id="143" w:author="Behrooz Raiesdana" w:date="2024-06-05T18:32:00Z"/>
+          <w:lang w:bidi="fa-IR"/>
+        </w:rPr>
+        <w:pPrChange w:id="144" w:author="Behrooz Raiesdana" w:date="2024-06-05T18:32:00Z">
+          <w:pPr>
+            <w:bidi/>
+          </w:pPr>
+        </w:pPrChange>
+      </w:pPr>
+      <w:ins w:id="145" w:author="Behrooz Raiesdana" w:date="2024-06-05T18:32:00Z">
+        <w:r>
+          <w:rPr>
+            <w:rFonts w:cs="Arial"/>
+            <w:rtl/>
+            <w:lang w:bidi="fa-IR"/>
+          </w:rPr>
+          <w:t xml:space="preserve">   - </w:t>
+        </w:r>
+        <w:r>
+          <w:rPr>
+            <w:lang w:bidi="fa-IR"/>
+          </w:rPr>
+          <w:t>It's suitable for datasets with complex and irregularly shaped clusters</w:t>
+        </w:r>
+        <w:r>
+          <w:rPr>
+            <w:rFonts w:cs="Arial"/>
+            <w:rtl/>
+            <w:lang w:bidi="fa-IR"/>
+          </w:rPr>
+          <w:t>.</w:t>
+        </w:r>
+      </w:ins>
+    </w:p>
+    <w:p>
+      <w:pPr>
+        <w:rPr>
+          <w:ins w:id="146" w:author="Behrooz Raiesdana" w:date="2024-06-05T18:32:00Z"/>
+          <w:lang w:bidi="fa-IR"/>
+        </w:rPr>
+        <w:pPrChange w:id="147" w:author="Behrooz Raiesdana" w:date="2024-06-05T18:32:00Z">
+          <w:pPr>
+            <w:bidi/>
+          </w:pPr>
+        </w:pPrChange>
+      </w:pPr>
+    </w:p>
+    <w:p>
+      <w:pPr>
+        <w:rPr>
+          <w:ins w:id="148" w:author="Behrooz Raiesdana" w:date="2024-06-05T18:32:00Z"/>
+          <w:lang w:bidi="fa-IR"/>
+        </w:rPr>
+        <w:pPrChange w:id="149" w:author="Behrooz Raiesdana" w:date="2024-06-05T18:32:00Z">
+          <w:pPr>
+            <w:bidi/>
+          </w:pPr>
+        </w:pPrChange>
+      </w:pPr>
+      <w:ins w:id="150" w:author="Behrooz Raiesdana" w:date="2024-06-05T18:32:00Z">
+        <w:r>
+          <w:rPr>
+            <w:rFonts w:cs="Arial"/>
+            <w:rtl/>
+            <w:lang w:bidi="fa-IR"/>
+          </w:rPr>
+          <w:t>3. **</w:t>
+        </w:r>
+        <w:r>
+          <w:rPr>
+            <w:lang w:bidi="fa-IR"/>
+          </w:rPr>
+          <w:t>Agglomerative Clustering</w:t>
+        </w:r>
+        <w:r>
+          <w:rPr>
+            <w:rFonts w:cs="Arial"/>
+            <w:rtl/>
+            <w:lang w:bidi="fa-IR"/>
+          </w:rPr>
+          <w:t>**:</w:t>
+        </w:r>
+      </w:ins>
+    </w:p>
+    <w:p>
+      <w:pPr>
+        <w:rPr>
+          <w:ins w:id="151" w:author="Behrooz Raiesdana" w:date="2024-06-05T18:32:00Z"/>
+          <w:lang w:bidi="fa-IR"/>
+        </w:rPr>
+        <w:pPrChange w:id="152" w:author="Behrooz Raiesdana" w:date="2024-06-05T18:32:00Z">
+          <w:pPr>
+            <w:bidi/>
+          </w:pPr>
+        </w:pPrChange>
+      </w:pPr>
+      <w:ins w:id="153" w:author="Behrooz Raiesdana" w:date="2024-06-05T18:32:00Z">
+        <w:r>
+          <w:rPr>
+            <w:rFonts w:cs="Arial"/>
+            <w:rtl/>
+            <w:lang w:bidi="fa-IR"/>
+          </w:rPr>
+          <w:t xml:space="preserve">   - </w:t>
+        </w:r>
+        <w:r>
+          <w:rPr>
+            <w:lang w:bidi="fa-IR"/>
+          </w:rPr>
+          <w:t>Agglomerative clustering starts with each data point as a separate cluster and merges the closest clusters recursively</w:t>
+        </w:r>
+        <w:r>
+          <w:rPr>
+            <w:rFonts w:cs="Arial"/>
+            <w:rtl/>
+            <w:lang w:bidi="fa-IR"/>
+          </w:rPr>
+          <w:t>.</w:t>
+        </w:r>
+      </w:ins>
+    </w:p>
+    <w:p>
+      <w:pPr>
+        <w:rPr>
+          <w:ins w:id="154" w:author="Behrooz Raiesdana" w:date="2024-06-05T18:32:00Z"/>
+          <w:lang w:bidi="fa-IR"/>
+        </w:rPr>
+        <w:pPrChange w:id="155" w:author="Behrooz Raiesdana" w:date="2024-06-05T18:32:00Z">
+          <w:pPr>
+            <w:bidi/>
+          </w:pPr>
+        </w:pPrChange>
+      </w:pPr>
+      <w:ins w:id="156" w:author="Behrooz Raiesdana" w:date="2024-06-05T18:32:00Z">
+        <w:r>
+          <w:rPr>
+            <w:rFonts w:cs="Arial"/>
+            <w:rtl/>
+            <w:lang w:bidi="fa-IR"/>
+          </w:rPr>
+          <w:t xml:space="preserve">   - </w:t>
+        </w:r>
+        <w:r>
+          <w:rPr>
+            <w:lang w:bidi="fa-IR"/>
+          </w:rPr>
+          <w:t>It results in a dendrogram that can be cut at different levels to obtain clusters</w:t>
+        </w:r>
+        <w:r>
+          <w:rPr>
+            <w:rFonts w:cs="Arial"/>
+            <w:rtl/>
+            <w:lang w:bidi="fa-IR"/>
+          </w:rPr>
+          <w:t>.</w:t>
+        </w:r>
+      </w:ins>
+    </w:p>
+    <w:p>
+      <w:pPr>
+        <w:rPr>
+          <w:ins w:id="157" w:author="Behrooz Raiesdana" w:date="2024-06-05T18:32:00Z"/>
+          <w:lang w:bidi="fa-IR"/>
+        </w:rPr>
+        <w:pPrChange w:id="158" w:author="Behrooz Raiesdana" w:date="2024-06-05T18:32:00Z">
+          <w:pPr>
+            <w:bidi/>
+          </w:pPr>
+        </w:pPrChange>
+      </w:pPr>
+      <w:ins w:id="159" w:author="Behrooz Raiesdana" w:date="2024-06-05T18:32:00Z">
+        <w:r>
+          <w:rPr>
+            <w:rFonts w:cs="Arial"/>
+            <w:rtl/>
+            <w:lang w:bidi="fa-IR"/>
+          </w:rPr>
+          <w:t xml:space="preserve">   - </w:t>
+        </w:r>
+        <w:r>
+          <w:rPr>
+            <w:lang w:bidi="fa-IR"/>
+          </w:rPr>
+          <w:t>By inspecting the dendrogram or using criteria such as the silhouette score, you can determine the optimal number of clusters</w:t>
+        </w:r>
+        <w:r>
+          <w:rPr>
+            <w:rFonts w:cs="Arial"/>
+            <w:rtl/>
+            <w:lang w:bidi="fa-IR"/>
+          </w:rPr>
+          <w:t>.</w:t>
+        </w:r>
+      </w:ins>
+    </w:p>
+    <w:p>
+      <w:pPr>
+        <w:rPr>
+          <w:ins w:id="160" w:author="Behrooz Raiesdana" w:date="2024-06-05T18:32:00Z"/>
+          <w:lang w:bidi="fa-IR"/>
+        </w:rPr>
+        <w:pPrChange w:id="161" w:author="Behrooz Raiesdana" w:date="2024-06-05T18:32:00Z">
+          <w:pPr>
+            <w:bidi/>
+          </w:pPr>
+        </w:pPrChange>
+      </w:pPr>
+    </w:p>
+    <w:p>
+      <w:pPr>
+        <w:rPr>
+          <w:ins w:id="162" w:author="Behrooz Raiesdana" w:date="2024-06-05T18:32:00Z"/>
+          <w:lang w:bidi="fa-IR"/>
+        </w:rPr>
+        <w:pPrChange w:id="163" w:author="Behrooz Raiesdana" w:date="2024-06-05T18:32:00Z">
+          <w:pPr>
+            <w:bidi/>
+          </w:pPr>
+        </w:pPrChange>
+      </w:pPr>
+      <w:ins w:id="164" w:author="Behrooz Raiesdana" w:date="2024-06-05T18:32:00Z">
+        <w:r>
+          <w:rPr>
+            <w:rFonts w:cs="Arial"/>
+            <w:rtl/>
+            <w:lang w:bidi="fa-IR"/>
+          </w:rPr>
+          <w:lastRenderedPageBreak/>
+          <w:t>4. **</w:t>
+        </w:r>
+        <w:r>
+          <w:rPr>
+            <w:lang w:bidi="fa-IR"/>
+          </w:rPr>
+          <w:t>Gaussian Mixture Models (GMM)</w:t>
+        </w:r>
+        <w:r>
+          <w:rPr>
+            <w:rFonts w:cs="Arial"/>
+            <w:rtl/>
+            <w:lang w:bidi="fa-IR"/>
+          </w:rPr>
+          <w:t>**:</w:t>
+        </w:r>
+      </w:ins>
+    </w:p>
+    <w:p>
+      <w:pPr>
+        <w:rPr>
+          <w:ins w:id="165" w:author="Behrooz Raiesdana" w:date="2024-06-05T18:32:00Z"/>
+          <w:lang w:bidi="fa-IR"/>
+        </w:rPr>
+        <w:pPrChange w:id="166" w:author="Behrooz Raiesdana" w:date="2024-06-05T18:32:00Z">
+          <w:pPr>
+            <w:bidi/>
+          </w:pPr>
+        </w:pPrChange>
+      </w:pPr>
+      <w:ins w:id="167" w:author="Behrooz Raiesdana" w:date="2024-06-05T18:32:00Z">
+        <w:r>
+          <w:rPr>
+            <w:rFonts w:cs="Arial"/>
+            <w:rtl/>
+            <w:lang w:bidi="fa-IR"/>
+          </w:rPr>
+          <w:t xml:space="preserve">   - </w:t>
+        </w:r>
+        <w:r>
+          <w:rPr>
+            <w:lang w:bidi="fa-IR"/>
+          </w:rPr>
+          <w:t>GMM is a probabilistic model that represents data as a mixture of several Gaussian distributions</w:t>
+        </w:r>
+        <w:r>
+          <w:rPr>
+            <w:rFonts w:cs="Arial"/>
+            <w:rtl/>
+            <w:lang w:bidi="fa-IR"/>
+          </w:rPr>
+          <w:t>.</w:t>
+        </w:r>
+      </w:ins>
+    </w:p>
+    <w:p>
+      <w:pPr>
+        <w:rPr>
+          <w:ins w:id="168" w:author="Behrooz Raiesdana" w:date="2024-06-05T18:32:00Z"/>
+          <w:lang w:bidi="fa-IR"/>
+        </w:rPr>
+        <w:pPrChange w:id="169" w:author="Behrooz Raiesdana" w:date="2024-06-05T18:32:00Z">
+          <w:pPr>
+            <w:bidi/>
+          </w:pPr>
+        </w:pPrChange>
+      </w:pPr>
+      <w:ins w:id="170" w:author="Behrooz Raiesdana" w:date="2024-06-05T18:32:00Z">
+        <w:r>
+          <w:rPr>
+            <w:rFonts w:cs="Arial"/>
+            <w:rtl/>
+            <w:lang w:bidi="fa-IR"/>
+          </w:rPr>
+          <w:t xml:space="preserve">   - </w:t>
+        </w:r>
+        <w:r>
+          <w:rPr>
+            <w:lang w:bidi="fa-IR"/>
+          </w:rPr>
+          <w:t>It allows for flexibility in the number of clusters and can estimate the number of components based on statistical criteria such as the Bayesian Information Criterion (BIC) or Akaike Information Criterion (AIC)</w:t>
+        </w:r>
+        <w:r>
+          <w:rPr>
+            <w:rFonts w:cs="Arial"/>
+            <w:rtl/>
+            <w:lang w:bidi="fa-IR"/>
+          </w:rPr>
+          <w:t>.</w:t>
+        </w:r>
+      </w:ins>
+    </w:p>
+    <w:p>
+      <w:pPr>
+        <w:rPr>
+          <w:ins w:id="171" w:author="Behrooz Raiesdana" w:date="2024-06-05T18:32:00Z"/>
+          <w:lang w:bidi="fa-IR"/>
+        </w:rPr>
+        <w:pPrChange w:id="172" w:author="Behrooz Raiesdana" w:date="2024-06-05T18:32:00Z">
+          <w:pPr>
+            <w:bidi/>
+          </w:pPr>
+        </w:pPrChange>
+      </w:pPr>
+    </w:p>
+    <w:p>
+      <w:pPr>
+        <w:rPr>
+          <w:ins w:id="173" w:author="Behrooz Raiesdana" w:date="2024-06-05T18:32:00Z"/>
+          <w:lang w:bidi="fa-IR"/>
+        </w:rPr>
+        <w:pPrChange w:id="174" w:author="Behrooz Raiesdana" w:date="2024-06-05T18:32:00Z">
+          <w:pPr>
+            <w:bidi/>
+          </w:pPr>
+        </w:pPrChange>
+      </w:pPr>
+      <w:ins w:id="175" w:author="Behrooz Raiesdana" w:date="2024-06-05T18:32:00Z">
+        <w:r>
+          <w:rPr>
+            <w:rFonts w:cs="Arial"/>
+            <w:rtl/>
+            <w:lang w:bidi="fa-IR"/>
+          </w:rPr>
+          <w:t>5. **</w:t>
+        </w:r>
+        <w:r>
+          <w:rPr>
+            <w:lang w:bidi="fa-IR"/>
+          </w:rPr>
+          <w:t>Spectral Clustering</w:t>
+        </w:r>
+        <w:r>
+          <w:rPr>
+            <w:rFonts w:cs="Arial"/>
+            <w:rtl/>
+            <w:lang w:bidi="fa-IR"/>
+          </w:rPr>
+          <w:t>**:</w:t>
+        </w:r>
+      </w:ins>
+    </w:p>
+    <w:p>
+      <w:pPr>
+        <w:rPr>
+          <w:ins w:id="176" w:author="Behrooz Raiesdana" w:date="2024-06-05T18:32:00Z"/>
+          <w:lang w:bidi="fa-IR"/>
+        </w:rPr>
+        <w:pPrChange w:id="177" w:author="Behrooz Raiesdana" w:date="2024-06-05T18:32:00Z">
+          <w:pPr>
+            <w:bidi/>
+          </w:pPr>
+        </w:pPrChange>
+      </w:pPr>
+      <w:ins w:id="178" w:author="Behrooz Raiesdana" w:date="2024-06-05T18:32:00Z">
+        <w:r>
+          <w:rPr>
+            <w:rFonts w:cs="Arial"/>
+            <w:rtl/>
+            <w:lang w:bidi="fa-IR"/>
+          </w:rPr>
+          <w:t xml:space="preserve">   - </w:t>
+        </w:r>
+        <w:r>
+          <w:rPr>
+            <w:lang w:bidi="fa-IR"/>
+          </w:rPr>
+          <w:t>Spectral clustering does not require specifying the number of clusters in advance</w:t>
+        </w:r>
+        <w:r>
+          <w:rPr>
+            <w:rFonts w:cs="Arial"/>
+            <w:rtl/>
+            <w:lang w:bidi="fa-IR"/>
+          </w:rPr>
+          <w:t>.</w:t>
+        </w:r>
+      </w:ins>
+    </w:p>
+    <w:p>
+      <w:pPr>
+        <w:rPr>
+          <w:ins w:id="179" w:author="Behrooz Raiesdana" w:date="2024-06-05T18:32:00Z"/>
+          <w:lang w:bidi="fa-IR"/>
+        </w:rPr>
+        <w:pPrChange w:id="180" w:author="Behrooz Raiesdana" w:date="2024-06-05T18:32:00Z">
+          <w:pPr>
+            <w:bidi/>
+          </w:pPr>
+        </w:pPrChange>
+      </w:pPr>
+      <w:ins w:id="181" w:author="Behrooz Raiesdana" w:date="2024-06-05T18:32:00Z">
+        <w:r>
+          <w:rPr>
+            <w:rFonts w:cs="Arial"/>
+            <w:rtl/>
+            <w:lang w:bidi="fa-IR"/>
+          </w:rPr>
+          <w:t xml:space="preserve">   - </w:t>
+        </w:r>
+        <w:r>
+          <w:rPr>
+            <w:lang w:bidi="fa-IR"/>
+          </w:rPr>
+          <w:t>It transforms data into a lower-dimensional space using the graph Laplacian matrix and then performs K-means clustering</w:t>
+        </w:r>
+        <w:r>
+          <w:rPr>
+            <w:rFonts w:cs="Arial"/>
+            <w:rtl/>
+            <w:lang w:bidi="fa-IR"/>
+          </w:rPr>
+          <w:t>.</w:t>
+        </w:r>
+      </w:ins>
+    </w:p>
+    <w:p>
+      <w:pPr>
+        <w:rPr>
+          <w:ins w:id="182" w:author="Behrooz Raiesdana" w:date="2024-06-05T18:32:00Z"/>
+          <w:lang w:bidi="fa-IR"/>
+        </w:rPr>
+        <w:pPrChange w:id="183" w:author="Behrooz Raiesdana" w:date="2024-06-05T18:32:00Z">
+          <w:pPr>
+            <w:bidi/>
+          </w:pPr>
+        </w:pPrChange>
+      </w:pPr>
+      <w:ins w:id="184" w:author="Behrooz Raiesdana" w:date="2024-06-05T18:32:00Z">
+        <w:r>
+          <w:rPr>
+            <w:rFonts w:cs="Arial"/>
+            <w:rtl/>
+            <w:lang w:bidi="fa-IR"/>
+          </w:rPr>
+          <w:t xml:space="preserve">   - </w:t>
+        </w:r>
+        <w:r>
+          <w:rPr>
+            <w:lang w:bidi="fa-IR"/>
+          </w:rPr>
+          <w:t>It's effective for datasets with complex structures and when traditional distance-based methods may not work well</w:t>
+        </w:r>
+        <w:r>
+          <w:rPr>
+            <w:rFonts w:cs="Arial"/>
+            <w:rtl/>
+            <w:lang w:bidi="fa-IR"/>
+          </w:rPr>
+          <w:t>.</w:t>
+        </w:r>
+      </w:ins>
+    </w:p>
+    <w:p>
+      <w:pPr>
+        <w:rPr>
+          <w:ins w:id="185" w:author="Behrooz Raiesdana" w:date="2024-06-05T18:32:00Z"/>
+          <w:lang w:bidi="fa-IR"/>
+        </w:rPr>
+        <w:pPrChange w:id="186" w:author="Behrooz Raiesdana" w:date="2024-06-05T18:32:00Z">
+          <w:pPr>
+            <w:bidi/>
+          </w:pPr>
+        </w:pPrChange>
+      </w:pPr>
+    </w:p>
+    <w:p>
+      <w:pPr>
+        <w:rPr>
+          <w:rtl/>
+          <w:lang w:bidi="fa-IR"/>
+        </w:rPr>
+        <w:pPrChange w:id="187" w:author="Behrooz Raiesdana" w:date="2024-06-05T18:32:00Z">
+          <w:pPr>
+            <w:bidi/>
+          </w:pPr>
+        </w:pPrChange>
+      </w:pPr>
+      <w:ins w:id="188" w:author="Behrooz Raiesdana" w:date="2024-06-05T18:32:00Z">
+        <w:r>
+          <w:rPr>
+            <w:lang w:bidi="fa-IR"/>
+          </w:rPr>
+          <w:t>These algorithms are more suitable when you don't have prior knowledge about the number of clusters in your data. Experimentation with different algorithms and evaluation techniques can help you determine which one works best for your specific dataset and clustering objectives</w:t>
+        </w:r>
+        <w:r>
+          <w:rPr>
+            <w:rFonts w:cs="Arial"/>
+            <w:rtl/>
+            <w:lang w:bidi="fa-IR"/>
+          </w:rPr>
+          <w:t>.</w:t>
+        </w:r>
+      </w:ins>
     </w:p>
     <w:sectPr>
       <w:pgSz w:w="12240" w:h="15840"/>
@@ -4058,7 +4050,7 @@
 </file>
 
 <file path=word/numbering.xml><?xml version="1.0" encoding="utf-8"?>
-<w:numbering xmlns:wpc="http://schemas.microsoft.com/office/word/2010/wordprocessingCanvas" xmlns:cx="http://schemas.microsoft.com/office/drawing/2014/chartex" xmlns:cx1="http://schemas.microsoft.com/office/drawing/2015/9/8/chartex" xmlns:cx2="http://schemas.microsoft.com/office/drawing/2015/10/21/chartex" xmlns:cx3="http://schemas.microsoft.com/office/drawing/2016/5/9/chartex" xmlns:cx4="http://schemas.microsoft.com/office/drawing/2016/5/10/chartex" xmlns:cx5="http://schemas.microsoft.com/office/drawing/2016/5/11/chartex" xmlns:cx6="http://schemas.microsoft.com/office/drawing/2016/5/12/chartex" xmlns:cx7="http://schemas.microsoft.com/office/drawing/2016/5/13/chartex" xmlns:cx8="http://schemas.microsoft.com/office/drawing/2016/5/14/chartex" xmlns:mc="http://schemas.openxmlformats.org/markup-compatibility/2006" xmlns:aink="http://schemas.microsoft.com/office/drawing/2016/ink" xmlns:am3d="http://schemas.microsoft.com/office/drawing/2017/model3d" xmlns:o="urn:schemas-microsoft-com:office:office" xmlns:oel="http://schemas.microsoft.com/office/2019/extlst" xmlns:r="http://schemas.openxmlformats.org/officeDocument/2006/relationships" xmlns:m="http://schemas.openxmlformats.org/officeDocument/2006/math" xmlns:v="urn:schemas-microsoft-com:vml" xmlns:wp14="http://schemas.microsoft.com/office/word/2010/wordprocessingDrawing" xmlns:wp="http://schemas.openxmlformats.org/drawingml/2006/wordprocessingDrawing" xmlns:w10="urn:schemas-microsoft-com:office:word" xmlns:w="http://schemas.openxmlformats.org/wordprocessingml/2006/main" xmlns:w14="http://schemas.microsoft.com/office/word/2010/wordml" xmlns:w15="http://schemas.microsoft.com/office/word/2012/wordml" xmlns:w16cex="http://schemas.microsoft.com/office/word/2018/wordml/cex" xmlns:w16cid="http://schemas.microsoft.com/office/word/2016/wordml/cid" xmlns:w16="http://schemas.microsoft.com/office/word/2018/wordml" xmlns:w16du="http://schemas.microsoft.com/office/word/2023/wordml/word16du" xmlns:w16sdtdh="http://schemas.microsoft.com/office/word/2020/wordml/sdtdatahash" xmlns:w16se="http://schemas.microsoft.com/office/word/2015/wordml/symex" xmlns:wpg="http://schemas.microsoft.com/office/word/2010/wordprocessingGroup" xmlns:wpi="http://schemas.microsoft.com/office/word/2010/wordprocessingInk" xmlns:wne="http://schemas.microsoft.com/office/word/2006/wordml" xmlns:wps="http://schemas.microsoft.com/office/word/2010/wordprocessingShape" mc:Ignorable="w14 w15 w16se w16cid w16 w16cex w16sdtdh w16du wp14">
+<w:numbering xmlns:wpc="http://schemas.microsoft.com/office/word/2010/wordprocessingCanvas" xmlns:cx="http://schemas.microsoft.com/office/drawing/2014/chartex" xmlns:cx1="http://schemas.microsoft.com/office/drawing/2015/9/8/chartex" xmlns:cx2="http://schemas.microsoft.com/office/drawing/2015/10/21/chartex" xmlns:cx3="http://schemas.microsoft.com/office/drawing/2016/5/9/chartex" xmlns:cx4="http://schemas.microsoft.com/office/drawing/2016/5/10/chartex" xmlns:cx5="http://schemas.microsoft.com/office/drawing/2016/5/11/chartex" xmlns:cx6="http://schemas.microsoft.com/office/drawing/2016/5/12/chartex" xmlns:cx7="http://schemas.microsoft.com/office/drawing/2016/5/13/chartex" xmlns:cx8="http://schemas.microsoft.com/office/drawing/2016/5/14/chartex" xmlns:mc="http://schemas.openxmlformats.org/markup-compatibility/2006" xmlns:aink="http://schemas.microsoft.com/office/drawing/2016/ink" xmlns:am3d="http://schemas.microsoft.com/office/drawing/2017/model3d" xmlns:o="urn:schemas-microsoft-com:office:office" xmlns:oel="http://schemas.microsoft.com/office/2019/extlst" xmlns:r="http://schemas.openxmlformats.org/officeDocument/2006/relationships" xmlns:m="http://schemas.openxmlformats.org/officeDocument/2006/math" xmlns:v="urn:schemas-microsoft-com:vml" xmlns:wp14="http://schemas.microsoft.com/office/word/2010/wordprocessingDrawing" xmlns:wp="http://schemas.openxmlformats.org/drawingml/2006/wordprocessingDrawing" xmlns:w10="urn:schemas-microsoft-com:office:word" xmlns:w="http://schemas.openxmlformats.org/wordprocessingml/2006/main" xmlns:w14="http://schemas.microsoft.com/office/word/2010/wordml" xmlns:w15="http://schemas.microsoft.com/office/word/2012/wordml" xmlns:w16cex="http://schemas.microsoft.com/office/word/2018/wordml/cex" xmlns:w16cid="http://schemas.microsoft.com/office/word/2016/wordml/cid" xmlns:w16="http://schemas.microsoft.com/office/word/2018/wordml" xmlns:w16sdtdh="http://schemas.microsoft.com/office/word/2020/wordml/sdtdatahash" xmlns:w16se="http://schemas.microsoft.com/office/word/2015/wordml/symex" xmlns:wpg="http://schemas.microsoft.com/office/word/2010/wordprocessingGroup" xmlns:wpi="http://schemas.microsoft.com/office/word/2010/wordprocessingInk" xmlns:wne="http://schemas.microsoft.com/office/word/2006/wordml" xmlns:wps="http://schemas.microsoft.com/office/word/2010/wordprocessingShape" mc:Ignorable="w14 w15 w16se w16cid w16 w16cex w16sdtdh wp14">
   <w:abstractNum w:abstractNumId="0" w15:restartNumberingAfterBreak="0">
     <w:nsid w:val="0AC379AC"/>
     <w:multiLevelType w:val="hybridMultilevel"/>
@@ -5836,15 +5828,18 @@
 </file>
 
 <file path=word/people.xml><?xml version="1.0" encoding="utf-8"?>
-<w15:people xmlns:wpc="http://schemas.microsoft.com/office/word/2010/wordprocessingCanvas" xmlns:cx="http://schemas.microsoft.com/office/drawing/2014/chartex" xmlns:cx1="http://schemas.microsoft.com/office/drawing/2015/9/8/chartex" xmlns:cx2="http://schemas.microsoft.com/office/drawing/2015/10/21/chartex" xmlns:cx3="http://schemas.microsoft.com/office/drawing/2016/5/9/chartex" xmlns:cx4="http://schemas.microsoft.com/office/drawing/2016/5/10/chartex" xmlns:cx5="http://schemas.microsoft.com/office/drawing/2016/5/11/chartex" xmlns:cx6="http://schemas.microsoft.com/office/drawing/2016/5/12/chartex" xmlns:cx7="http://schemas.microsoft.com/office/drawing/2016/5/13/chartex" xmlns:cx8="http://schemas.microsoft.com/office/drawing/2016/5/14/chartex" xmlns:mc="http://schemas.openxmlformats.org/markup-compatibility/2006" xmlns:aink="http://schemas.microsoft.com/office/drawing/2016/ink" xmlns:am3d="http://schemas.microsoft.com/office/drawing/2017/model3d" xmlns:o="urn:schemas-microsoft-com:office:office" xmlns:oel="http://schemas.microsoft.com/office/2019/extlst" xmlns:r="http://schemas.openxmlformats.org/officeDocument/2006/relationships" xmlns:m="http://schemas.openxmlformats.org/officeDocument/2006/math" xmlns:v="urn:schemas-microsoft-com:vml" xmlns:wp14="http://schemas.microsoft.com/office/word/2010/wordprocessingDrawing" xmlns:wp="http://schemas.openxmlformats.org/drawingml/2006/wordprocessingDrawing" xmlns:w10="urn:schemas-microsoft-com:office:word" xmlns:w="http://schemas.openxmlformats.org/wordprocessingml/2006/main" xmlns:w14="http://schemas.microsoft.com/office/word/2010/wordml" xmlns:w15="http://schemas.microsoft.com/office/word/2012/wordml" xmlns:w16cex="http://schemas.microsoft.com/office/word/2018/wordml/cex" xmlns:w16cid="http://schemas.microsoft.com/office/word/2016/wordml/cid" xmlns:w16="http://schemas.microsoft.com/office/word/2018/wordml" xmlns:w16du="http://schemas.microsoft.com/office/word/2023/wordml/word16du" xmlns:w16sdtdh="http://schemas.microsoft.com/office/word/2020/wordml/sdtdatahash" xmlns:w16se="http://schemas.microsoft.com/office/word/2015/wordml/symex" xmlns:wpg="http://schemas.microsoft.com/office/word/2010/wordprocessingGroup" xmlns:wpi="http://schemas.microsoft.com/office/word/2010/wordprocessingInk" xmlns:wne="http://schemas.microsoft.com/office/word/2006/wordml" xmlns:wps="http://schemas.microsoft.com/office/word/2010/wordprocessingShape" mc:Ignorable="w14 w15 w16se w16cid w16 w16cex w16sdtdh w16du wp14">
+<w15:people xmlns:wpc="http://schemas.microsoft.com/office/word/2010/wordprocessingCanvas" xmlns:cx="http://schemas.microsoft.com/office/drawing/2014/chartex" xmlns:cx1="http://schemas.microsoft.com/office/drawing/2015/9/8/chartex" xmlns:cx2="http://schemas.microsoft.com/office/drawing/2015/10/21/chartex" xmlns:cx3="http://schemas.microsoft.com/office/drawing/2016/5/9/chartex" xmlns:cx4="http://schemas.microsoft.com/office/drawing/2016/5/10/chartex" xmlns:cx5="http://schemas.microsoft.com/office/drawing/2016/5/11/chartex" xmlns:cx6="http://schemas.microsoft.com/office/drawing/2016/5/12/chartex" xmlns:cx7="http://schemas.microsoft.com/office/drawing/2016/5/13/chartex" xmlns:cx8="http://schemas.microsoft.com/office/drawing/2016/5/14/chartex" xmlns:mc="http://schemas.openxmlformats.org/markup-compatibility/2006" xmlns:aink="http://schemas.microsoft.com/office/drawing/2016/ink" xmlns:am3d="http://schemas.microsoft.com/office/drawing/2017/model3d" xmlns:o="urn:schemas-microsoft-com:office:office" xmlns:oel="http://schemas.microsoft.com/office/2019/extlst" xmlns:r="http://schemas.openxmlformats.org/officeDocument/2006/relationships" xmlns:m="http://schemas.openxmlformats.org/officeDocument/2006/math" xmlns:v="urn:schemas-microsoft-com:vml" xmlns:wp14="http://schemas.microsoft.com/office/word/2010/wordprocessingDrawing" xmlns:wp="http://schemas.openxmlformats.org/drawingml/2006/wordprocessingDrawing" xmlns:w10="urn:schemas-microsoft-com:office:word" xmlns:w="http://schemas.openxmlformats.org/wordprocessingml/2006/main" xmlns:w14="http://schemas.microsoft.com/office/word/2010/wordml" xmlns:w15="http://schemas.microsoft.com/office/word/2012/wordml" xmlns:w16cex="http://schemas.microsoft.com/office/word/2018/wordml/cex" xmlns:w16cid="http://schemas.microsoft.com/office/word/2016/wordml/cid" xmlns:w16="http://schemas.microsoft.com/office/word/2018/wordml" xmlns:w16sdtdh="http://schemas.microsoft.com/office/word/2020/wordml/sdtdatahash" xmlns:w16se="http://schemas.microsoft.com/office/word/2015/wordml/symex" xmlns:wpg="http://schemas.microsoft.com/office/word/2010/wordprocessingGroup" xmlns:wpi="http://schemas.microsoft.com/office/word/2010/wordprocessingInk" xmlns:wne="http://schemas.microsoft.com/office/word/2006/wordml" xmlns:wps="http://schemas.microsoft.com/office/word/2010/wordprocessingShape" mc:Ignorable="w14 w15 w16se w16cid w16 w16cex w16sdtdh wp14">
   <w15:person w15:author="Behrooz Raisdana">
     <w15:presenceInfo w15:providerId="Windows Live" w15:userId="554211242269b3a4"/>
+  </w15:person>
+  <w15:person w15:author="Behrooz Raiesdana">
+    <w15:presenceInfo w15:providerId="AD" w15:userId="S-1-5-21-3367217973-1441341194-2018763442-30395"/>
   </w15:person>
 </w15:people>
 </file>
 
 <file path=word/styles.xml><?xml version="1.0" encoding="utf-8"?>
-<w:styles xmlns:mc="http://schemas.openxmlformats.org/markup-compatibility/2006" xmlns:r="http://schemas.openxmlformats.org/officeDocument/2006/relationships" xmlns:w="http://schemas.openxmlformats.org/wordprocessingml/2006/main" xmlns:w14="http://schemas.microsoft.com/office/word/2010/wordml" xmlns:w15="http://schemas.microsoft.com/office/word/2012/wordml" xmlns:w16cex="http://schemas.microsoft.com/office/word/2018/wordml/cex" xmlns:w16cid="http://schemas.microsoft.com/office/word/2016/wordml/cid" xmlns:w16="http://schemas.microsoft.com/office/word/2018/wordml" xmlns:w16du="http://schemas.microsoft.com/office/word/2023/wordml/word16du" xmlns:w16sdtdh="http://schemas.microsoft.com/office/word/2020/wordml/sdtdatahash" xmlns:w16se="http://schemas.microsoft.com/office/word/2015/wordml/symex" mc:Ignorable="w14 w15 w16se w16cid w16 w16cex w16sdtdh w16du">
+<w:styles xmlns:mc="http://schemas.openxmlformats.org/markup-compatibility/2006" xmlns:r="http://schemas.openxmlformats.org/officeDocument/2006/relationships" xmlns:w="http://schemas.openxmlformats.org/wordprocessingml/2006/main" xmlns:w14="http://schemas.microsoft.com/office/word/2010/wordml" xmlns:w15="http://schemas.microsoft.com/office/word/2012/wordml" xmlns:w16cex="http://schemas.microsoft.com/office/word/2018/wordml/cex" xmlns:w16cid="http://schemas.microsoft.com/office/word/2016/wordml/cid" xmlns:w16="http://schemas.microsoft.com/office/word/2018/wordml" xmlns:w16sdtdh="http://schemas.microsoft.com/office/word/2020/wordml/sdtdatahash" xmlns:w16se="http://schemas.microsoft.com/office/word/2015/wordml/symex" mc:Ignorable="w14 w15 w16se w16cid w16 w16cex w16sdtdh">
   <w:docDefaults>
     <w:rPrDefault>
       <w:rPr>

</xml_diff>